<commit_message>
some style corrections in Intro and Review
</commit_message>
<xml_diff>
--- a/report/Intro.docx
+++ b/report/Intro.docx
@@ -10,7 +10,7 @@
         <w:rPr>
           <w:rFonts w:ascii="Times New Roman" w:eastAsia="Times New Roman" w:hAnsi="Times New Roman" w:cs="Times New Roman"/>
           <w:b/>
-          <w:sz w:val="28"/>
+          <w:sz w:val="32"/>
           <w:szCs w:val="28"/>
           <w:lang w:eastAsia="ru-RU"/>
         </w:rPr>
@@ -20,7 +20,7 @@
           <w:rFonts w:ascii="Times New Roman" w:eastAsia="Times New Roman" w:hAnsi="Times New Roman" w:cs="Times New Roman"/>
           <w:b/>
           <w:color w:val="000000"/>
-          <w:sz w:val="28"/>
+          <w:sz w:val="32"/>
           <w:szCs w:val="28"/>
           <w:lang w:eastAsia="ru-RU"/>
         </w:rPr>
@@ -61,7 +61,349 @@
           <w:szCs w:val="28"/>
           <w:lang w:eastAsia="ru-RU"/>
         </w:rPr>
-        <w:t>Машинное обучение - один из наиболее обширных и значимых разделов искусственного интеллекта, основным назначением которого является построение обучаемых моделей и оценка их качества. Среди алгоритмов машинного обучения обычно различают обучение с учителем (supervised learning) и обучение без учителя  (unsupervised learning). Классический пример обучения с учителем - обучение многослойного перцептрона методами Back propagation и Resilient propagation. В этом же ключе можно упомянуть и метод опорных векторов (support vector machine), а также деревья принятия решений (decision trees). Среди алгоритмов обучения без учителя наиболее известным и, зачастую, упоминаемым в первую очередь является алгоритм K-средних (K-means).</w:t>
+        <w:t>Машинное обучение - один из наиболее обширных и значимых разделов искусственного интеллекта, основным назначением которого является построение обучаемых моделей и оценка их качества. Среди алгоритмов машинного обучения обычно различают обучение с учителем (</w:t>
+      </w:r>
+      <w:proofErr w:type="spellStart"/>
+      <w:r>
+        <w:rPr>
+          <w:rFonts w:ascii="Times New Roman" w:eastAsia="Times New Roman" w:hAnsi="Times New Roman" w:cs="Times New Roman"/>
+          <w:color w:val="000000"/>
+          <w:sz w:val="28"/>
+          <w:szCs w:val="28"/>
+          <w:lang w:eastAsia="ru-RU"/>
+        </w:rPr>
+        <w:t>supervised</w:t>
+      </w:r>
+      <w:proofErr w:type="spellEnd"/>
+      <w:r>
+        <w:rPr>
+          <w:rFonts w:ascii="Times New Roman" w:eastAsia="Times New Roman" w:hAnsi="Times New Roman" w:cs="Times New Roman"/>
+          <w:color w:val="000000"/>
+          <w:sz w:val="28"/>
+          <w:szCs w:val="28"/>
+          <w:lang w:eastAsia="ru-RU"/>
+        </w:rPr>
+        <w:t xml:space="preserve"> </w:t>
+      </w:r>
+      <w:proofErr w:type="spellStart"/>
+      <w:r>
+        <w:rPr>
+          <w:rFonts w:ascii="Times New Roman" w:eastAsia="Times New Roman" w:hAnsi="Times New Roman" w:cs="Times New Roman"/>
+          <w:color w:val="000000"/>
+          <w:sz w:val="28"/>
+          <w:szCs w:val="28"/>
+          <w:lang w:eastAsia="ru-RU"/>
+        </w:rPr>
+        <w:t>learning</w:t>
+      </w:r>
+      <w:proofErr w:type="spellEnd"/>
+      <w:r>
+        <w:rPr>
+          <w:rFonts w:ascii="Times New Roman" w:eastAsia="Times New Roman" w:hAnsi="Times New Roman" w:cs="Times New Roman"/>
+          <w:color w:val="000000"/>
+          <w:sz w:val="28"/>
+          <w:szCs w:val="28"/>
+          <w:lang w:eastAsia="ru-RU"/>
+        </w:rPr>
+        <w:t>) и обучение без учителя  (</w:t>
+      </w:r>
+      <w:proofErr w:type="spellStart"/>
+      <w:r>
+        <w:rPr>
+          <w:rFonts w:ascii="Times New Roman" w:eastAsia="Times New Roman" w:hAnsi="Times New Roman" w:cs="Times New Roman"/>
+          <w:color w:val="000000"/>
+          <w:sz w:val="28"/>
+          <w:szCs w:val="28"/>
+          <w:lang w:eastAsia="ru-RU"/>
+        </w:rPr>
+        <w:t>unsupervised</w:t>
+      </w:r>
+      <w:proofErr w:type="spellEnd"/>
+      <w:r>
+        <w:rPr>
+          <w:rFonts w:ascii="Times New Roman" w:eastAsia="Times New Roman" w:hAnsi="Times New Roman" w:cs="Times New Roman"/>
+          <w:color w:val="000000"/>
+          <w:sz w:val="28"/>
+          <w:szCs w:val="28"/>
+          <w:lang w:eastAsia="ru-RU"/>
+        </w:rPr>
+        <w:t xml:space="preserve"> </w:t>
+      </w:r>
+      <w:proofErr w:type="spellStart"/>
+      <w:r>
+        <w:rPr>
+          <w:rFonts w:ascii="Times New Roman" w:eastAsia="Times New Roman" w:hAnsi="Times New Roman" w:cs="Times New Roman"/>
+          <w:color w:val="000000"/>
+          <w:sz w:val="28"/>
+          <w:szCs w:val="28"/>
+          <w:lang w:eastAsia="ru-RU"/>
+        </w:rPr>
+        <w:t>learning</w:t>
+      </w:r>
+      <w:proofErr w:type="spellEnd"/>
+      <w:r>
+        <w:rPr>
+          <w:rFonts w:ascii="Times New Roman" w:eastAsia="Times New Roman" w:hAnsi="Times New Roman" w:cs="Times New Roman"/>
+          <w:color w:val="000000"/>
+          <w:sz w:val="28"/>
+          <w:szCs w:val="28"/>
+          <w:lang w:eastAsia="ru-RU"/>
+        </w:rPr>
+        <w:t xml:space="preserve">). Классический пример обучения с учителем - обучение многослойного </w:t>
+      </w:r>
+      <w:proofErr w:type="spellStart"/>
+      <w:r>
+        <w:rPr>
+          <w:rFonts w:ascii="Times New Roman" w:eastAsia="Times New Roman" w:hAnsi="Times New Roman" w:cs="Times New Roman"/>
+          <w:color w:val="000000"/>
+          <w:sz w:val="28"/>
+          <w:szCs w:val="28"/>
+          <w:lang w:eastAsia="ru-RU"/>
+        </w:rPr>
+        <w:t>перцептрона</w:t>
+      </w:r>
+      <w:proofErr w:type="spellEnd"/>
+      <w:r>
+        <w:rPr>
+          <w:rFonts w:ascii="Times New Roman" w:eastAsia="Times New Roman" w:hAnsi="Times New Roman" w:cs="Times New Roman"/>
+          <w:color w:val="000000"/>
+          <w:sz w:val="28"/>
+          <w:szCs w:val="28"/>
+          <w:lang w:eastAsia="ru-RU"/>
+        </w:rPr>
+        <w:t xml:space="preserve"> методами </w:t>
+      </w:r>
+      <w:proofErr w:type="spellStart"/>
+      <w:r>
+        <w:rPr>
+          <w:rFonts w:ascii="Times New Roman" w:eastAsia="Times New Roman" w:hAnsi="Times New Roman" w:cs="Times New Roman"/>
+          <w:color w:val="000000"/>
+          <w:sz w:val="28"/>
+          <w:szCs w:val="28"/>
+          <w:lang w:eastAsia="ru-RU"/>
+        </w:rPr>
+        <w:t>Back</w:t>
+      </w:r>
+      <w:proofErr w:type="spellEnd"/>
+      <w:r>
+        <w:rPr>
+          <w:rFonts w:ascii="Times New Roman" w:eastAsia="Times New Roman" w:hAnsi="Times New Roman" w:cs="Times New Roman"/>
+          <w:color w:val="000000"/>
+          <w:sz w:val="28"/>
+          <w:szCs w:val="28"/>
+          <w:lang w:eastAsia="ru-RU"/>
+        </w:rPr>
+        <w:t xml:space="preserve"> </w:t>
+      </w:r>
+      <w:proofErr w:type="spellStart"/>
+      <w:r>
+        <w:rPr>
+          <w:rFonts w:ascii="Times New Roman" w:eastAsia="Times New Roman" w:hAnsi="Times New Roman" w:cs="Times New Roman"/>
+          <w:color w:val="000000"/>
+          <w:sz w:val="28"/>
+          <w:szCs w:val="28"/>
+          <w:lang w:eastAsia="ru-RU"/>
+        </w:rPr>
+        <w:t>propagation</w:t>
+      </w:r>
+      <w:proofErr w:type="spellEnd"/>
+      <w:r>
+        <w:rPr>
+          <w:rFonts w:ascii="Times New Roman" w:eastAsia="Times New Roman" w:hAnsi="Times New Roman" w:cs="Times New Roman"/>
+          <w:color w:val="000000"/>
+          <w:sz w:val="28"/>
+          <w:szCs w:val="28"/>
+          <w:lang w:eastAsia="ru-RU"/>
+        </w:rPr>
+        <w:t xml:space="preserve"> и </w:t>
+      </w:r>
+      <w:proofErr w:type="spellStart"/>
+      <w:r>
+        <w:rPr>
+          <w:rFonts w:ascii="Times New Roman" w:eastAsia="Times New Roman" w:hAnsi="Times New Roman" w:cs="Times New Roman"/>
+          <w:color w:val="000000"/>
+          <w:sz w:val="28"/>
+          <w:szCs w:val="28"/>
+          <w:lang w:eastAsia="ru-RU"/>
+        </w:rPr>
+        <w:t>Resilient</w:t>
+      </w:r>
+      <w:proofErr w:type="spellEnd"/>
+      <w:r>
+        <w:rPr>
+          <w:rFonts w:ascii="Times New Roman" w:eastAsia="Times New Roman" w:hAnsi="Times New Roman" w:cs="Times New Roman"/>
+          <w:color w:val="000000"/>
+          <w:sz w:val="28"/>
+          <w:szCs w:val="28"/>
+          <w:lang w:eastAsia="ru-RU"/>
+        </w:rPr>
+        <w:t xml:space="preserve"> </w:t>
+      </w:r>
+      <w:proofErr w:type="spellStart"/>
+      <w:r>
+        <w:rPr>
+          <w:rFonts w:ascii="Times New Roman" w:eastAsia="Times New Roman" w:hAnsi="Times New Roman" w:cs="Times New Roman"/>
+          <w:color w:val="000000"/>
+          <w:sz w:val="28"/>
+          <w:szCs w:val="28"/>
+          <w:lang w:eastAsia="ru-RU"/>
+        </w:rPr>
+        <w:t>propagation</w:t>
+      </w:r>
+      <w:proofErr w:type="spellEnd"/>
+      <w:r>
+        <w:rPr>
+          <w:rFonts w:ascii="Times New Roman" w:eastAsia="Times New Roman" w:hAnsi="Times New Roman" w:cs="Times New Roman"/>
+          <w:color w:val="000000"/>
+          <w:sz w:val="28"/>
+          <w:szCs w:val="28"/>
+          <w:lang w:eastAsia="ru-RU"/>
+        </w:rPr>
+        <w:t>. В этом же ключе можно упомянуть и метод опорных векторов (</w:t>
+      </w:r>
+      <w:proofErr w:type="spellStart"/>
+      <w:r>
+        <w:rPr>
+          <w:rFonts w:ascii="Times New Roman" w:eastAsia="Times New Roman" w:hAnsi="Times New Roman" w:cs="Times New Roman"/>
+          <w:color w:val="000000"/>
+          <w:sz w:val="28"/>
+          <w:szCs w:val="28"/>
+          <w:lang w:eastAsia="ru-RU"/>
+        </w:rPr>
+        <w:t>support</w:t>
+      </w:r>
+      <w:proofErr w:type="spellEnd"/>
+      <w:r>
+        <w:rPr>
+          <w:rFonts w:ascii="Times New Roman" w:eastAsia="Times New Roman" w:hAnsi="Times New Roman" w:cs="Times New Roman"/>
+          <w:color w:val="000000"/>
+          <w:sz w:val="28"/>
+          <w:szCs w:val="28"/>
+          <w:lang w:eastAsia="ru-RU"/>
+        </w:rPr>
+        <w:t xml:space="preserve"> </w:t>
+      </w:r>
+      <w:proofErr w:type="spellStart"/>
+      <w:r>
+        <w:rPr>
+          <w:rFonts w:ascii="Times New Roman" w:eastAsia="Times New Roman" w:hAnsi="Times New Roman" w:cs="Times New Roman"/>
+          <w:color w:val="000000"/>
+          <w:sz w:val="28"/>
+          <w:szCs w:val="28"/>
+          <w:lang w:eastAsia="ru-RU"/>
+        </w:rPr>
+        <w:t>vector</w:t>
+      </w:r>
+      <w:proofErr w:type="spellEnd"/>
+      <w:r>
+        <w:rPr>
+          <w:rFonts w:ascii="Times New Roman" w:eastAsia="Times New Roman" w:hAnsi="Times New Roman" w:cs="Times New Roman"/>
+          <w:color w:val="000000"/>
+          <w:sz w:val="28"/>
+          <w:szCs w:val="28"/>
+          <w:lang w:eastAsia="ru-RU"/>
+        </w:rPr>
+        <w:t xml:space="preserve"> </w:t>
+      </w:r>
+      <w:proofErr w:type="spellStart"/>
+      <w:r>
+        <w:rPr>
+          <w:rFonts w:ascii="Times New Roman" w:eastAsia="Times New Roman" w:hAnsi="Times New Roman" w:cs="Times New Roman"/>
+          <w:color w:val="000000"/>
+          <w:sz w:val="28"/>
+          <w:szCs w:val="28"/>
+          <w:lang w:eastAsia="ru-RU"/>
+        </w:rPr>
+        <w:t>machine</w:t>
+      </w:r>
+      <w:proofErr w:type="spellEnd"/>
+      <w:r>
+        <w:rPr>
+          <w:rFonts w:ascii="Times New Roman" w:eastAsia="Times New Roman" w:hAnsi="Times New Roman" w:cs="Times New Roman"/>
+          <w:color w:val="000000"/>
+          <w:sz w:val="28"/>
+          <w:szCs w:val="28"/>
+          <w:lang w:eastAsia="ru-RU"/>
+        </w:rPr>
+        <w:t>), а также деревья принятия решений (</w:t>
+      </w:r>
+      <w:proofErr w:type="spellStart"/>
+      <w:r>
+        <w:rPr>
+          <w:rFonts w:ascii="Times New Roman" w:eastAsia="Times New Roman" w:hAnsi="Times New Roman" w:cs="Times New Roman"/>
+          <w:color w:val="000000"/>
+          <w:sz w:val="28"/>
+          <w:szCs w:val="28"/>
+          <w:lang w:eastAsia="ru-RU"/>
+        </w:rPr>
+        <w:t>decision</w:t>
+      </w:r>
+      <w:proofErr w:type="spellEnd"/>
+      <w:r>
+        <w:rPr>
+          <w:rFonts w:ascii="Times New Roman" w:eastAsia="Times New Roman" w:hAnsi="Times New Roman" w:cs="Times New Roman"/>
+          <w:color w:val="000000"/>
+          <w:sz w:val="28"/>
+          <w:szCs w:val="28"/>
+          <w:lang w:eastAsia="ru-RU"/>
+        </w:rPr>
+        <w:t xml:space="preserve"> </w:t>
+      </w:r>
+      <w:proofErr w:type="spellStart"/>
+      <w:r>
+        <w:rPr>
+          <w:rFonts w:ascii="Times New Roman" w:eastAsia="Times New Roman" w:hAnsi="Times New Roman" w:cs="Times New Roman"/>
+          <w:color w:val="000000"/>
+          <w:sz w:val="28"/>
+          <w:szCs w:val="28"/>
+          <w:lang w:eastAsia="ru-RU"/>
+        </w:rPr>
+        <w:t>trees</w:t>
+      </w:r>
+      <w:proofErr w:type="spellEnd"/>
+      <w:r>
+        <w:rPr>
+          <w:rFonts w:ascii="Times New Roman" w:eastAsia="Times New Roman" w:hAnsi="Times New Roman" w:cs="Times New Roman"/>
+          <w:color w:val="000000"/>
+          <w:sz w:val="28"/>
+          <w:szCs w:val="28"/>
+          <w:lang w:eastAsia="ru-RU"/>
+        </w:rPr>
+        <w:t>). Среди алгоритмов обучения без учителя наиболее известным и, зачасту</w:t>
+      </w:r>
+      <w:bookmarkStart w:id="0" w:name="_GoBack"/>
+      <w:bookmarkEnd w:id="0"/>
+      <w:r>
+        <w:rPr>
+          <w:rFonts w:ascii="Times New Roman" w:eastAsia="Times New Roman" w:hAnsi="Times New Roman" w:cs="Times New Roman"/>
+          <w:color w:val="000000"/>
+          <w:sz w:val="28"/>
+          <w:szCs w:val="28"/>
+          <w:lang w:eastAsia="ru-RU"/>
+        </w:rPr>
+        <w:t>ю, упоминаемым в первую очередь является алгоритм K-средних (K-</w:t>
+      </w:r>
+      <w:proofErr w:type="spellStart"/>
+      <w:r>
+        <w:rPr>
+          <w:rFonts w:ascii="Times New Roman" w:eastAsia="Times New Roman" w:hAnsi="Times New Roman" w:cs="Times New Roman"/>
+          <w:color w:val="000000"/>
+          <w:sz w:val="28"/>
+          <w:szCs w:val="28"/>
+          <w:lang w:eastAsia="ru-RU"/>
+        </w:rPr>
+        <w:t>means</w:t>
+      </w:r>
+      <w:proofErr w:type="spellEnd"/>
+      <w:r>
+        <w:rPr>
+          <w:rFonts w:ascii="Times New Roman" w:eastAsia="Times New Roman" w:hAnsi="Times New Roman" w:cs="Times New Roman"/>
+          <w:color w:val="000000"/>
+          <w:sz w:val="28"/>
+          <w:szCs w:val="28"/>
+          <w:lang w:eastAsia="ru-RU"/>
+        </w:rPr>
+        <w:t>).</w:t>
       </w:r>
     </w:p>
     <w:p>
@@ -222,7 +564,117 @@
           <w:szCs w:val="28"/>
           <w:lang w:eastAsia="ru-RU"/>
         </w:rPr>
-        <w:t>Для реализации нейросетевых алгоритмов используются различные языки программирования, в том числе и специализированные диалекты LISP. Для написания реально используемых систем часто используют С++ благодаря его чрезвычайно мощным возможностям параллельного программирования, в том числе и на GPU, а также высокой скорости выполнения. В то же время, для прототипирования приложений, связанных с машинным обучением, обычно используются более специализированные языки: Matlab, R, Python.</w:t>
+        <w:t xml:space="preserve">Для реализации </w:t>
+      </w:r>
+      <w:proofErr w:type="spellStart"/>
+      <w:r>
+        <w:rPr>
+          <w:rFonts w:ascii="Times New Roman" w:eastAsia="Times New Roman" w:hAnsi="Times New Roman" w:cs="Times New Roman"/>
+          <w:color w:val="000000"/>
+          <w:sz w:val="28"/>
+          <w:szCs w:val="28"/>
+          <w:lang w:eastAsia="ru-RU"/>
+        </w:rPr>
+        <w:t>нейросетевых</w:t>
+      </w:r>
+      <w:proofErr w:type="spellEnd"/>
+      <w:r>
+        <w:rPr>
+          <w:rFonts w:ascii="Times New Roman" w:eastAsia="Times New Roman" w:hAnsi="Times New Roman" w:cs="Times New Roman"/>
+          <w:color w:val="000000"/>
+          <w:sz w:val="28"/>
+          <w:szCs w:val="28"/>
+          <w:lang w:eastAsia="ru-RU"/>
+        </w:rPr>
+        <w:t xml:space="preserve"> алгоритмов используются различные языки программирования, в том числе и специализированные диалекты LISP. Для написания реально используемых систем часто используют</w:t>
+      </w:r>
+      <w:proofErr w:type="gramStart"/>
+      <w:r>
+        <w:rPr>
+          <w:rFonts w:ascii="Times New Roman" w:eastAsia="Times New Roman" w:hAnsi="Times New Roman" w:cs="Times New Roman"/>
+          <w:color w:val="000000"/>
+          <w:sz w:val="28"/>
+          <w:szCs w:val="28"/>
+          <w:lang w:eastAsia="ru-RU"/>
+        </w:rPr>
+        <w:t xml:space="preserve"> С</w:t>
+      </w:r>
+      <w:proofErr w:type="gramEnd"/>
+      <w:r>
+        <w:rPr>
+          <w:rFonts w:ascii="Times New Roman" w:eastAsia="Times New Roman" w:hAnsi="Times New Roman" w:cs="Times New Roman"/>
+          <w:color w:val="000000"/>
+          <w:sz w:val="28"/>
+          <w:szCs w:val="28"/>
+          <w:lang w:eastAsia="ru-RU"/>
+        </w:rPr>
+        <w:t xml:space="preserve">++ благодаря его чрезвычайно мощным возможностям параллельного программирования, в том числе и на GPU, а также высокой скорости выполнения. В то же время, для </w:t>
+      </w:r>
+      <w:proofErr w:type="spellStart"/>
+      <w:r>
+        <w:rPr>
+          <w:rFonts w:ascii="Times New Roman" w:eastAsia="Times New Roman" w:hAnsi="Times New Roman" w:cs="Times New Roman"/>
+          <w:color w:val="000000"/>
+          <w:sz w:val="28"/>
+          <w:szCs w:val="28"/>
+          <w:lang w:eastAsia="ru-RU"/>
+        </w:rPr>
+        <w:t>прототипирования</w:t>
+      </w:r>
+      <w:proofErr w:type="spellEnd"/>
+      <w:r>
+        <w:rPr>
+          <w:rFonts w:ascii="Times New Roman" w:eastAsia="Times New Roman" w:hAnsi="Times New Roman" w:cs="Times New Roman"/>
+          <w:color w:val="000000"/>
+          <w:sz w:val="28"/>
+          <w:szCs w:val="28"/>
+          <w:lang w:eastAsia="ru-RU"/>
+        </w:rPr>
+        <w:t xml:space="preserve"> приложений, связанных с машинным обучением, обычно используются более специализированные языки: </w:t>
+      </w:r>
+      <w:proofErr w:type="spellStart"/>
+      <w:r>
+        <w:rPr>
+          <w:rFonts w:ascii="Times New Roman" w:eastAsia="Times New Roman" w:hAnsi="Times New Roman" w:cs="Times New Roman"/>
+          <w:color w:val="000000"/>
+          <w:sz w:val="28"/>
+          <w:szCs w:val="28"/>
+          <w:lang w:eastAsia="ru-RU"/>
+        </w:rPr>
+        <w:t>Matlab</w:t>
+      </w:r>
+      <w:proofErr w:type="spellEnd"/>
+      <w:r>
+        <w:rPr>
+          <w:rFonts w:ascii="Times New Roman" w:eastAsia="Times New Roman" w:hAnsi="Times New Roman" w:cs="Times New Roman"/>
+          <w:color w:val="000000"/>
+          <w:sz w:val="28"/>
+          <w:szCs w:val="28"/>
+          <w:lang w:eastAsia="ru-RU"/>
+        </w:rPr>
+        <w:t xml:space="preserve">, R, </w:t>
+      </w:r>
+      <w:proofErr w:type="spellStart"/>
+      <w:r>
+        <w:rPr>
+          <w:rFonts w:ascii="Times New Roman" w:eastAsia="Times New Roman" w:hAnsi="Times New Roman" w:cs="Times New Roman"/>
+          <w:color w:val="000000"/>
+          <w:sz w:val="28"/>
+          <w:szCs w:val="28"/>
+          <w:lang w:eastAsia="ru-RU"/>
+        </w:rPr>
+        <w:t>Python</w:t>
+      </w:r>
+      <w:proofErr w:type="spellEnd"/>
+      <w:r>
+        <w:rPr>
+          <w:rFonts w:ascii="Times New Roman" w:eastAsia="Times New Roman" w:hAnsi="Times New Roman" w:cs="Times New Roman"/>
+          <w:color w:val="000000"/>
+          <w:sz w:val="28"/>
+          <w:szCs w:val="28"/>
+          <w:lang w:eastAsia="ru-RU"/>
+        </w:rPr>
+        <w:t>.</w:t>
       </w:r>
     </w:p>
     <w:p>
@@ -302,6 +754,160 @@
         </w:rPr>
         <w:t>время</w:t>
       </w:r>
+      <w:proofErr w:type="gramStart"/>
+      <w:r>
+        <w:rPr>
+          <w:rFonts w:ascii="Times New Roman" w:eastAsia="Times New Roman" w:hAnsi="Times New Roman" w:cs="Times New Roman"/>
+          <w:color w:val="000000"/>
+          <w:sz w:val="28"/>
+          <w:szCs w:val="28"/>
+          <w:lang w:eastAsia="ru-RU"/>
+        </w:rPr>
+        <w:t>,</w:t>
+      </w:r>
+      <w:proofErr w:type="gramEnd"/>
+      <w:r>
+        <w:rPr>
+          <w:rFonts w:ascii="Times New Roman" w:eastAsia="Times New Roman" w:hAnsi="Times New Roman" w:cs="Times New Roman"/>
+          <w:color w:val="000000"/>
+          <w:sz w:val="28"/>
+          <w:szCs w:val="28"/>
+          <w:lang w:eastAsia="ru-RU"/>
+        </w:rPr>
+        <w:t xml:space="preserve"> </w:t>
+      </w:r>
+      <w:r>
+        <w:rPr>
+          <w:rFonts w:ascii="Times New Roman" w:eastAsia="Times New Roman" w:hAnsi="Times New Roman" w:cs="Times New Roman"/>
+          <w:color w:val="000000"/>
+          <w:sz w:val="28"/>
+          <w:szCs w:val="28"/>
+          <w:lang w:eastAsia="ru-RU"/>
+        </w:rPr>
+        <w:t>как</w:t>
+      </w:r>
+      <w:r>
+        <w:rPr>
+          <w:rFonts w:ascii="Times New Roman" w:eastAsia="Times New Roman" w:hAnsi="Times New Roman" w:cs="Times New Roman"/>
+          <w:color w:val="000000"/>
+          <w:sz w:val="28"/>
+          <w:szCs w:val="28"/>
+          <w:lang w:eastAsia="ru-RU"/>
+        </w:rPr>
+        <w:t xml:space="preserve"> </w:t>
+      </w:r>
+      <w:r>
+        <w:rPr>
+          <w:rFonts w:ascii="Times New Roman" w:eastAsia="Times New Roman" w:hAnsi="Times New Roman" w:cs="Times New Roman"/>
+          <w:color w:val="000000"/>
+          <w:sz w:val="28"/>
+          <w:szCs w:val="28"/>
+          <w:lang w:eastAsia="ru-RU"/>
+        </w:rPr>
+        <w:t>для</w:t>
+      </w:r>
+      <w:r>
+        <w:rPr>
+          <w:rFonts w:ascii="Times New Roman" w:eastAsia="Times New Roman" w:hAnsi="Times New Roman" w:cs="Times New Roman"/>
+          <w:color w:val="000000"/>
+          <w:sz w:val="28"/>
+          <w:szCs w:val="28"/>
+          <w:lang w:eastAsia="ru-RU"/>
+        </w:rPr>
+        <w:t xml:space="preserve"> </w:t>
+      </w:r>
+      <w:r>
+        <w:rPr>
+          <w:rFonts w:ascii="Times New Roman" w:eastAsia="Times New Roman" w:hAnsi="Times New Roman" w:cs="Times New Roman"/>
+          <w:color w:val="000000"/>
+          <w:sz w:val="28"/>
+          <w:szCs w:val="28"/>
+          <w:lang w:eastAsia="ru-RU"/>
+        </w:rPr>
+        <w:t>задачи</w:t>
+      </w:r>
+      <w:r>
+        <w:rPr>
+          <w:rFonts w:ascii="Times New Roman" w:eastAsia="Times New Roman" w:hAnsi="Times New Roman" w:cs="Times New Roman"/>
+          <w:color w:val="000000"/>
+          <w:sz w:val="28"/>
+          <w:szCs w:val="28"/>
+          <w:lang w:eastAsia="ru-RU"/>
+        </w:rPr>
+        <w:t xml:space="preserve"> </w:t>
+      </w:r>
+      <w:r>
+        <w:rPr>
+          <w:rFonts w:ascii="Times New Roman" w:eastAsia="Times New Roman" w:hAnsi="Times New Roman" w:cs="Times New Roman"/>
+          <w:color w:val="000000"/>
+          <w:sz w:val="28"/>
+          <w:szCs w:val="28"/>
+          <w:lang w:eastAsia="ru-RU"/>
+        </w:rPr>
+        <w:t>классификации</w:t>
+      </w:r>
+      <w:r>
+        <w:rPr>
+          <w:rFonts w:ascii="Times New Roman" w:eastAsia="Times New Roman" w:hAnsi="Times New Roman" w:cs="Times New Roman"/>
+          <w:color w:val="000000"/>
+          <w:sz w:val="28"/>
+          <w:szCs w:val="28"/>
+          <w:lang w:eastAsia="ru-RU"/>
+        </w:rPr>
+        <w:t xml:space="preserve"> </w:t>
+      </w:r>
+      <w:r>
+        <w:rPr>
+          <w:rFonts w:ascii="Times New Roman" w:eastAsia="Times New Roman" w:hAnsi="Times New Roman" w:cs="Times New Roman"/>
+          <w:color w:val="000000"/>
+          <w:sz w:val="28"/>
+          <w:szCs w:val="28"/>
+          <w:lang w:eastAsia="ru-RU"/>
+        </w:rPr>
+        <w:t>используются</w:t>
+      </w:r>
+      <w:r>
+        <w:rPr>
+          <w:rFonts w:ascii="Times New Roman" w:eastAsia="Times New Roman" w:hAnsi="Times New Roman" w:cs="Times New Roman"/>
+          <w:color w:val="000000"/>
+          <w:sz w:val="28"/>
+          <w:szCs w:val="28"/>
+          <w:lang w:eastAsia="ru-RU"/>
+        </w:rPr>
+        <w:t xml:space="preserve"> </w:t>
+      </w:r>
+      <w:r>
+        <w:rPr>
+          <w:rFonts w:ascii="Times New Roman" w:eastAsia="Times New Roman" w:hAnsi="Times New Roman" w:cs="Times New Roman"/>
+          <w:color w:val="000000"/>
+          <w:sz w:val="28"/>
+          <w:szCs w:val="28"/>
+          <w:lang w:eastAsia="ru-RU"/>
+        </w:rPr>
+        <w:t>многослойный</w:t>
+      </w:r>
+      <w:r>
+        <w:rPr>
+          <w:rFonts w:ascii="Times New Roman" w:eastAsia="Times New Roman" w:hAnsi="Times New Roman" w:cs="Times New Roman"/>
+          <w:color w:val="000000"/>
+          <w:sz w:val="28"/>
+          <w:szCs w:val="28"/>
+          <w:lang w:eastAsia="ru-RU"/>
+        </w:rPr>
+        <w:t xml:space="preserve"> </w:t>
+      </w:r>
+      <w:proofErr w:type="spellStart"/>
+      <w:r>
+        <w:rPr>
+          <w:rFonts w:ascii="Times New Roman" w:eastAsia="Times New Roman" w:hAnsi="Times New Roman" w:cs="Times New Roman"/>
+          <w:color w:val="000000"/>
+          <w:sz w:val="28"/>
+          <w:szCs w:val="28"/>
+          <w:lang w:eastAsia="ru-RU"/>
+        </w:rPr>
+        <w:t>перцептрон</w:t>
+      </w:r>
+      <w:proofErr w:type="spellEnd"/>
       <w:r>
         <w:rPr>
           <w:rFonts w:ascii="Times New Roman" w:eastAsia="Times New Roman" w:hAnsi="Times New Roman" w:cs="Times New Roman"/>
@@ -320,17 +926,137 @@
           <w:szCs w:val="28"/>
           <w:lang w:eastAsia="ru-RU"/>
         </w:rPr>
-        <w:t>как</w:t>
-      </w:r>
-      <w:r>
-        <w:rPr>
-          <w:rFonts w:ascii="Times New Roman" w:eastAsia="Times New Roman" w:hAnsi="Times New Roman" w:cs="Times New Roman"/>
-          <w:color w:val="000000"/>
-          <w:sz w:val="28"/>
-          <w:szCs w:val="28"/>
-          <w:lang w:eastAsia="ru-RU"/>
-        </w:rPr>
-        <w:t xml:space="preserve"> </w:t>
+        <w:t>метод</w:t>
+      </w:r>
+      <w:r>
+        <w:rPr>
+          <w:rFonts w:ascii="Times New Roman" w:eastAsia="Times New Roman" w:hAnsi="Times New Roman" w:cs="Times New Roman"/>
+          <w:color w:val="000000"/>
+          <w:sz w:val="28"/>
+          <w:szCs w:val="28"/>
+          <w:lang w:eastAsia="ru-RU"/>
+        </w:rPr>
+        <w:t xml:space="preserve"> </w:t>
+      </w:r>
+      <w:r>
+        <w:rPr>
+          <w:rFonts w:ascii="Times New Roman" w:eastAsia="Times New Roman" w:hAnsi="Times New Roman" w:cs="Times New Roman"/>
+          <w:color w:val="000000"/>
+          <w:sz w:val="28"/>
+          <w:szCs w:val="28"/>
+          <w:lang w:eastAsia="ru-RU"/>
+        </w:rPr>
+        <w:t>опорных</w:t>
+      </w:r>
+      <w:r>
+        <w:rPr>
+          <w:rFonts w:ascii="Times New Roman" w:eastAsia="Times New Roman" w:hAnsi="Times New Roman" w:cs="Times New Roman"/>
+          <w:color w:val="000000"/>
+          <w:sz w:val="28"/>
+          <w:szCs w:val="28"/>
+          <w:lang w:eastAsia="ru-RU"/>
+        </w:rPr>
+        <w:t xml:space="preserve"> </w:t>
+      </w:r>
+      <w:r>
+        <w:rPr>
+          <w:rFonts w:ascii="Times New Roman" w:eastAsia="Times New Roman" w:hAnsi="Times New Roman" w:cs="Times New Roman"/>
+          <w:color w:val="000000"/>
+          <w:sz w:val="28"/>
+          <w:szCs w:val="28"/>
+          <w:lang w:eastAsia="ru-RU"/>
+        </w:rPr>
+        <w:t>векторов</w:t>
+      </w:r>
+      <w:r>
+        <w:rPr>
+          <w:rFonts w:ascii="Times New Roman" w:eastAsia="Times New Roman" w:hAnsi="Times New Roman" w:cs="Times New Roman"/>
+          <w:color w:val="000000"/>
+          <w:sz w:val="28"/>
+          <w:szCs w:val="28"/>
+          <w:lang w:eastAsia="ru-RU"/>
+        </w:rPr>
+        <w:t xml:space="preserve"> </w:t>
+      </w:r>
+      <w:r>
+        <w:rPr>
+          <w:rFonts w:ascii="Times New Roman" w:eastAsia="Times New Roman" w:hAnsi="Times New Roman" w:cs="Times New Roman"/>
+          <w:color w:val="000000"/>
+          <w:sz w:val="28"/>
+          <w:szCs w:val="28"/>
+          <w:lang w:eastAsia="ru-RU"/>
+        </w:rPr>
+        <w:t>и</w:t>
+      </w:r>
+      <w:r>
+        <w:rPr>
+          <w:rFonts w:ascii="Times New Roman" w:eastAsia="Times New Roman" w:hAnsi="Times New Roman" w:cs="Times New Roman"/>
+          <w:color w:val="000000"/>
+          <w:sz w:val="28"/>
+          <w:szCs w:val="28"/>
+          <w:lang w:eastAsia="ru-RU"/>
+        </w:rPr>
+        <w:t xml:space="preserve"> </w:t>
+      </w:r>
+      <w:r>
+        <w:rPr>
+          <w:rFonts w:ascii="Times New Roman" w:eastAsia="Times New Roman" w:hAnsi="Times New Roman" w:cs="Times New Roman"/>
+          <w:color w:val="000000"/>
+          <w:sz w:val="28"/>
+          <w:szCs w:val="28"/>
+          <w:lang w:eastAsia="ru-RU"/>
+        </w:rPr>
+        <w:t>деревья</w:t>
+      </w:r>
+      <w:r>
+        <w:rPr>
+          <w:rFonts w:ascii="Times New Roman" w:eastAsia="Times New Roman" w:hAnsi="Times New Roman" w:cs="Times New Roman"/>
+          <w:color w:val="000000"/>
+          <w:sz w:val="28"/>
+          <w:szCs w:val="28"/>
+          <w:lang w:eastAsia="ru-RU"/>
+        </w:rPr>
+        <w:t xml:space="preserve"> </w:t>
+      </w:r>
+      <w:r>
+        <w:rPr>
+          <w:rFonts w:ascii="Times New Roman" w:eastAsia="Times New Roman" w:hAnsi="Times New Roman" w:cs="Times New Roman"/>
+          <w:color w:val="000000"/>
+          <w:sz w:val="28"/>
+          <w:szCs w:val="28"/>
+          <w:lang w:eastAsia="ru-RU"/>
+        </w:rPr>
+        <w:t>принятия</w:t>
+      </w:r>
+      <w:r>
+        <w:rPr>
+          <w:rFonts w:ascii="Times New Roman" w:eastAsia="Times New Roman" w:hAnsi="Times New Roman" w:cs="Times New Roman"/>
+          <w:color w:val="000000"/>
+          <w:sz w:val="28"/>
+          <w:szCs w:val="28"/>
+          <w:lang w:eastAsia="ru-RU"/>
+        </w:rPr>
+        <w:t xml:space="preserve"> </w:t>
+      </w:r>
+      <w:r>
+        <w:rPr>
+          <w:rFonts w:ascii="Times New Roman" w:eastAsia="Times New Roman" w:hAnsi="Times New Roman" w:cs="Times New Roman"/>
+          <w:color w:val="000000"/>
+          <w:sz w:val="28"/>
+          <w:szCs w:val="28"/>
+          <w:lang w:eastAsia="ru-RU"/>
+        </w:rPr>
+        <w:t>решений</w:t>
+      </w:r>
+      <w:r>
+        <w:rPr>
+          <w:rFonts w:ascii="Times New Roman" w:eastAsia="Times New Roman" w:hAnsi="Times New Roman" w:cs="Times New Roman"/>
+          <w:color w:val="000000"/>
+          <w:sz w:val="28"/>
+          <w:szCs w:val="28"/>
+          <w:lang w:eastAsia="ru-RU"/>
+        </w:rPr>
+        <w:t xml:space="preserve">, </w:t>
       </w:r>
       <w:r>
         <w:rPr>
@@ -380,68 +1106,90 @@
           <w:szCs w:val="28"/>
           <w:lang w:eastAsia="ru-RU"/>
         </w:rPr>
-        <w:t>классификации</w:t>
-      </w:r>
-      <w:r>
-        <w:rPr>
-          <w:rFonts w:ascii="Times New Roman" w:eastAsia="Times New Roman" w:hAnsi="Times New Roman" w:cs="Times New Roman"/>
-          <w:color w:val="000000"/>
-          <w:sz w:val="28"/>
-          <w:szCs w:val="28"/>
-          <w:lang w:eastAsia="ru-RU"/>
-        </w:rPr>
-        <w:t xml:space="preserve"> </w:t>
-      </w:r>
-      <w:r>
-        <w:rPr>
-          <w:rFonts w:ascii="Times New Roman" w:eastAsia="Times New Roman" w:hAnsi="Times New Roman" w:cs="Times New Roman"/>
-          <w:color w:val="000000"/>
-          <w:sz w:val="28"/>
-          <w:szCs w:val="28"/>
-          <w:lang w:eastAsia="ru-RU"/>
-        </w:rPr>
-        <w:t>используются</w:t>
-      </w:r>
-      <w:r>
-        <w:rPr>
-          <w:rFonts w:ascii="Times New Roman" w:eastAsia="Times New Roman" w:hAnsi="Times New Roman" w:cs="Times New Roman"/>
-          <w:color w:val="000000"/>
-          <w:sz w:val="28"/>
-          <w:szCs w:val="28"/>
-          <w:lang w:eastAsia="ru-RU"/>
-        </w:rPr>
-        <w:t xml:space="preserve"> </w:t>
-      </w:r>
-      <w:r>
-        <w:rPr>
-          <w:rFonts w:ascii="Times New Roman" w:eastAsia="Times New Roman" w:hAnsi="Times New Roman" w:cs="Times New Roman"/>
-          <w:color w:val="000000"/>
-          <w:sz w:val="28"/>
-          <w:szCs w:val="28"/>
-          <w:lang w:eastAsia="ru-RU"/>
-        </w:rPr>
-        <w:t>многослойный</w:t>
-      </w:r>
-      <w:r>
-        <w:rPr>
-          <w:rFonts w:ascii="Times New Roman" w:eastAsia="Times New Roman" w:hAnsi="Times New Roman" w:cs="Times New Roman"/>
-          <w:color w:val="000000"/>
-          <w:sz w:val="28"/>
-          <w:szCs w:val="28"/>
-          <w:lang w:eastAsia="ru-RU"/>
-        </w:rPr>
-        <w:t xml:space="preserve"> </w:t>
-      </w:r>
-      <w:r>
-        <w:rPr>
-          <w:rFonts w:ascii="Times New Roman" w:eastAsia="Times New Roman" w:hAnsi="Times New Roman" w:cs="Times New Roman"/>
-          <w:color w:val="000000"/>
-          <w:sz w:val="28"/>
-          <w:szCs w:val="28"/>
-          <w:lang w:eastAsia="ru-RU"/>
-        </w:rPr>
-        <w:t>перцептрон</w:t>
-      </w:r>
+        <w:t>кластеризации</w:t>
+      </w:r>
+      <w:r>
+        <w:rPr>
+          <w:rFonts w:ascii="Times New Roman" w:eastAsia="Times New Roman" w:hAnsi="Times New Roman" w:cs="Times New Roman"/>
+          <w:color w:val="000000"/>
+          <w:sz w:val="28"/>
+          <w:szCs w:val="28"/>
+          <w:lang w:eastAsia="ru-RU"/>
+        </w:rPr>
+        <w:t xml:space="preserve"> </w:t>
+      </w:r>
+      <w:r>
+        <w:rPr>
+          <w:rFonts w:ascii="Times New Roman" w:eastAsia="Times New Roman" w:hAnsi="Times New Roman" w:cs="Times New Roman"/>
+          <w:color w:val="000000"/>
+          <w:sz w:val="28"/>
+          <w:szCs w:val="28"/>
+          <w:lang w:eastAsia="ru-RU"/>
+        </w:rPr>
+        <w:t>используют</w:t>
+      </w:r>
+      <w:r>
+        <w:rPr>
+          <w:rFonts w:ascii="Times New Roman" w:eastAsia="Times New Roman" w:hAnsi="Times New Roman" w:cs="Times New Roman"/>
+          <w:color w:val="000000"/>
+          <w:sz w:val="28"/>
+          <w:szCs w:val="28"/>
+          <w:lang w:eastAsia="ru-RU"/>
+        </w:rPr>
+        <w:t xml:space="preserve"> </w:t>
+      </w:r>
+      <w:r>
+        <w:rPr>
+          <w:rFonts w:ascii="Times New Roman" w:eastAsia="Times New Roman" w:hAnsi="Times New Roman" w:cs="Times New Roman"/>
+          <w:color w:val="000000"/>
+          <w:sz w:val="28"/>
+          <w:szCs w:val="28"/>
+          <w:lang w:eastAsia="ru-RU"/>
+        </w:rPr>
+        <w:t>нейронные</w:t>
+      </w:r>
+      <w:r>
+        <w:rPr>
+          <w:rFonts w:ascii="Times New Roman" w:eastAsia="Times New Roman" w:hAnsi="Times New Roman" w:cs="Times New Roman"/>
+          <w:color w:val="000000"/>
+          <w:sz w:val="28"/>
+          <w:szCs w:val="28"/>
+          <w:lang w:eastAsia="ru-RU"/>
+        </w:rPr>
+        <w:t xml:space="preserve"> </w:t>
+      </w:r>
+      <w:r>
+        <w:rPr>
+          <w:rFonts w:ascii="Times New Roman" w:eastAsia="Times New Roman" w:hAnsi="Times New Roman" w:cs="Times New Roman"/>
+          <w:color w:val="000000"/>
+          <w:sz w:val="28"/>
+          <w:szCs w:val="28"/>
+          <w:lang w:eastAsia="ru-RU"/>
+        </w:rPr>
+        <w:t>сети</w:t>
+      </w:r>
+      <w:r>
+        <w:rPr>
+          <w:rFonts w:ascii="Times New Roman" w:eastAsia="Times New Roman" w:hAnsi="Times New Roman" w:cs="Times New Roman"/>
+          <w:color w:val="000000"/>
+          <w:sz w:val="28"/>
+          <w:szCs w:val="28"/>
+          <w:lang w:eastAsia="ru-RU"/>
+        </w:rPr>
+        <w:t xml:space="preserve"> </w:t>
+      </w:r>
+      <w:proofErr w:type="spellStart"/>
+      <w:r>
+        <w:rPr>
+          <w:rFonts w:ascii="Times New Roman" w:eastAsia="Times New Roman" w:hAnsi="Times New Roman" w:cs="Times New Roman"/>
+          <w:color w:val="000000"/>
+          <w:sz w:val="28"/>
+          <w:szCs w:val="28"/>
+          <w:lang w:eastAsia="ru-RU"/>
+        </w:rPr>
+        <w:t>Кохонена</w:t>
+      </w:r>
+      <w:proofErr w:type="spellEnd"/>
       <w:r>
         <w:rPr>
           <w:rFonts w:ascii="Times New Roman" w:eastAsia="Times New Roman" w:hAnsi="Times New Roman" w:cs="Times New Roman"/>
@@ -460,127 +1208,47 @@
           <w:szCs w:val="28"/>
           <w:lang w:eastAsia="ru-RU"/>
         </w:rPr>
-        <w:t>метод</w:t>
-      </w:r>
-      <w:r>
-        <w:rPr>
-          <w:rFonts w:ascii="Times New Roman" w:eastAsia="Times New Roman" w:hAnsi="Times New Roman" w:cs="Times New Roman"/>
-          <w:color w:val="000000"/>
-          <w:sz w:val="28"/>
-          <w:szCs w:val="28"/>
-          <w:lang w:eastAsia="ru-RU"/>
-        </w:rPr>
-        <w:t xml:space="preserve"> </w:t>
-      </w:r>
-      <w:r>
-        <w:rPr>
-          <w:rFonts w:ascii="Times New Roman" w:eastAsia="Times New Roman" w:hAnsi="Times New Roman" w:cs="Times New Roman"/>
-          <w:color w:val="000000"/>
-          <w:sz w:val="28"/>
-          <w:szCs w:val="28"/>
-          <w:lang w:eastAsia="ru-RU"/>
-        </w:rPr>
-        <w:t>опорных</w:t>
-      </w:r>
-      <w:r>
-        <w:rPr>
-          <w:rFonts w:ascii="Times New Roman" w:eastAsia="Times New Roman" w:hAnsi="Times New Roman" w:cs="Times New Roman"/>
-          <w:color w:val="000000"/>
-          <w:sz w:val="28"/>
-          <w:szCs w:val="28"/>
-          <w:lang w:eastAsia="ru-RU"/>
-        </w:rPr>
-        <w:t xml:space="preserve"> </w:t>
-      </w:r>
-      <w:r>
-        <w:rPr>
-          <w:rFonts w:ascii="Times New Roman" w:eastAsia="Times New Roman" w:hAnsi="Times New Roman" w:cs="Times New Roman"/>
-          <w:color w:val="000000"/>
-          <w:sz w:val="28"/>
-          <w:szCs w:val="28"/>
-          <w:lang w:eastAsia="ru-RU"/>
-        </w:rPr>
-        <w:t>векторов</w:t>
-      </w:r>
-      <w:r>
-        <w:rPr>
-          <w:rFonts w:ascii="Times New Roman" w:eastAsia="Times New Roman" w:hAnsi="Times New Roman" w:cs="Times New Roman"/>
-          <w:color w:val="000000"/>
-          <w:sz w:val="28"/>
-          <w:szCs w:val="28"/>
-          <w:lang w:eastAsia="ru-RU"/>
-        </w:rPr>
-        <w:t xml:space="preserve"> </w:t>
-      </w:r>
-      <w:r>
-        <w:rPr>
-          <w:rFonts w:ascii="Times New Roman" w:eastAsia="Times New Roman" w:hAnsi="Times New Roman" w:cs="Times New Roman"/>
-          <w:color w:val="000000"/>
-          <w:sz w:val="28"/>
-          <w:szCs w:val="28"/>
-          <w:lang w:eastAsia="ru-RU"/>
-        </w:rPr>
-        <w:t>и</w:t>
-      </w:r>
-      <w:r>
-        <w:rPr>
-          <w:rFonts w:ascii="Times New Roman" w:eastAsia="Times New Roman" w:hAnsi="Times New Roman" w:cs="Times New Roman"/>
-          <w:color w:val="000000"/>
-          <w:sz w:val="28"/>
-          <w:szCs w:val="28"/>
-          <w:lang w:eastAsia="ru-RU"/>
-        </w:rPr>
-        <w:t xml:space="preserve"> </w:t>
-      </w:r>
-      <w:r>
-        <w:rPr>
-          <w:rFonts w:ascii="Times New Roman" w:eastAsia="Times New Roman" w:hAnsi="Times New Roman" w:cs="Times New Roman"/>
-          <w:color w:val="000000"/>
-          <w:sz w:val="28"/>
-          <w:szCs w:val="28"/>
-          <w:lang w:eastAsia="ru-RU"/>
-        </w:rPr>
-        <w:t>деревья</w:t>
-      </w:r>
-      <w:r>
-        <w:rPr>
-          <w:rFonts w:ascii="Times New Roman" w:eastAsia="Times New Roman" w:hAnsi="Times New Roman" w:cs="Times New Roman"/>
-          <w:color w:val="000000"/>
-          <w:sz w:val="28"/>
-          <w:szCs w:val="28"/>
-          <w:lang w:eastAsia="ru-RU"/>
-        </w:rPr>
-        <w:t xml:space="preserve"> </w:t>
-      </w:r>
-      <w:r>
-        <w:rPr>
-          <w:rFonts w:ascii="Times New Roman" w:eastAsia="Times New Roman" w:hAnsi="Times New Roman" w:cs="Times New Roman"/>
-          <w:color w:val="000000"/>
-          <w:sz w:val="28"/>
-          <w:szCs w:val="28"/>
-          <w:lang w:eastAsia="ru-RU"/>
-        </w:rPr>
-        <w:t>принятия</w:t>
-      </w:r>
-      <w:r>
-        <w:rPr>
-          <w:rFonts w:ascii="Times New Roman" w:eastAsia="Times New Roman" w:hAnsi="Times New Roman" w:cs="Times New Roman"/>
-          <w:color w:val="000000"/>
-          <w:sz w:val="28"/>
-          <w:szCs w:val="28"/>
-          <w:lang w:eastAsia="ru-RU"/>
-        </w:rPr>
-        <w:t xml:space="preserve"> </w:t>
-      </w:r>
-      <w:r>
-        <w:rPr>
-          <w:rFonts w:ascii="Times New Roman" w:eastAsia="Times New Roman" w:hAnsi="Times New Roman" w:cs="Times New Roman"/>
-          <w:color w:val="000000"/>
-          <w:sz w:val="28"/>
-          <w:szCs w:val="28"/>
-          <w:lang w:eastAsia="ru-RU"/>
-        </w:rPr>
-        <w:t>решений</w:t>
+        <w:t>алгоритмы</w:t>
+      </w:r>
+      <w:r>
+        <w:rPr>
+          <w:rFonts w:ascii="Times New Roman" w:eastAsia="Times New Roman" w:hAnsi="Times New Roman" w:cs="Times New Roman"/>
+          <w:color w:val="000000"/>
+          <w:sz w:val="28"/>
+          <w:szCs w:val="28"/>
+          <w:lang w:eastAsia="ru-RU"/>
+        </w:rPr>
+        <w:t xml:space="preserve"> </w:t>
+      </w:r>
+      <w:r>
+        <w:rPr>
+          <w:rFonts w:ascii="Times New Roman" w:eastAsia="Times New Roman" w:hAnsi="Times New Roman" w:cs="Times New Roman"/>
+          <w:color w:val="000000"/>
+          <w:sz w:val="28"/>
+          <w:szCs w:val="28"/>
+          <w:lang w:val="en-US" w:eastAsia="ru-RU"/>
+        </w:rPr>
+        <w:t>K</w:t>
+      </w:r>
+      <w:r>
+        <w:rPr>
+          <w:rFonts w:ascii="Times New Roman" w:eastAsia="Times New Roman" w:hAnsi="Times New Roman" w:cs="Times New Roman"/>
+          <w:color w:val="000000"/>
+          <w:sz w:val="28"/>
+          <w:szCs w:val="28"/>
+          <w:lang w:eastAsia="ru-RU"/>
+        </w:rPr>
+        <w:t>-</w:t>
+      </w:r>
+      <w:r>
+        <w:rPr>
+          <w:rFonts w:ascii="Times New Roman" w:eastAsia="Times New Roman" w:hAnsi="Times New Roman" w:cs="Times New Roman"/>
+          <w:color w:val="000000"/>
+          <w:sz w:val="28"/>
+          <w:szCs w:val="28"/>
+          <w:lang w:val="en-US" w:eastAsia="ru-RU"/>
+        </w:rPr>
+        <w:t>means</w:t>
       </w:r>
       <w:r>
         <w:rPr>
@@ -598,129 +1266,29 @@
           <w:color w:val="000000"/>
           <w:sz w:val="28"/>
           <w:szCs w:val="28"/>
-          <w:lang w:eastAsia="ru-RU"/>
-        </w:rPr>
-        <w:t>для</w:t>
-      </w:r>
-      <w:r>
-        <w:rPr>
-          <w:rFonts w:ascii="Times New Roman" w:eastAsia="Times New Roman" w:hAnsi="Times New Roman" w:cs="Times New Roman"/>
-          <w:color w:val="000000"/>
-          <w:sz w:val="28"/>
-          <w:szCs w:val="28"/>
-          <w:lang w:eastAsia="ru-RU"/>
-        </w:rPr>
-        <w:t xml:space="preserve"> </w:t>
-      </w:r>
-      <w:r>
-        <w:rPr>
-          <w:rFonts w:ascii="Times New Roman" w:eastAsia="Times New Roman" w:hAnsi="Times New Roman" w:cs="Times New Roman"/>
-          <w:color w:val="000000"/>
-          <w:sz w:val="28"/>
-          <w:szCs w:val="28"/>
-          <w:lang w:eastAsia="ru-RU"/>
-        </w:rPr>
-        <w:t>задачи</w:t>
-      </w:r>
-      <w:r>
-        <w:rPr>
-          <w:rFonts w:ascii="Times New Roman" w:eastAsia="Times New Roman" w:hAnsi="Times New Roman" w:cs="Times New Roman"/>
-          <w:color w:val="000000"/>
-          <w:sz w:val="28"/>
-          <w:szCs w:val="28"/>
-          <w:lang w:eastAsia="ru-RU"/>
-        </w:rPr>
-        <w:t xml:space="preserve"> </w:t>
-      </w:r>
-      <w:r>
-        <w:rPr>
-          <w:rFonts w:ascii="Times New Roman" w:eastAsia="Times New Roman" w:hAnsi="Times New Roman" w:cs="Times New Roman"/>
-          <w:color w:val="000000"/>
-          <w:sz w:val="28"/>
-          <w:szCs w:val="28"/>
-          <w:lang w:eastAsia="ru-RU"/>
-        </w:rPr>
-        <w:t>кластеризации</w:t>
-      </w:r>
-      <w:r>
-        <w:rPr>
-          <w:rFonts w:ascii="Times New Roman" w:eastAsia="Times New Roman" w:hAnsi="Times New Roman" w:cs="Times New Roman"/>
-          <w:color w:val="000000"/>
-          <w:sz w:val="28"/>
-          <w:szCs w:val="28"/>
-          <w:lang w:eastAsia="ru-RU"/>
-        </w:rPr>
-        <w:t xml:space="preserve"> </w:t>
-      </w:r>
-      <w:r>
-        <w:rPr>
-          <w:rFonts w:ascii="Times New Roman" w:eastAsia="Times New Roman" w:hAnsi="Times New Roman" w:cs="Times New Roman"/>
-          <w:color w:val="000000"/>
-          <w:sz w:val="28"/>
-          <w:szCs w:val="28"/>
-          <w:lang w:eastAsia="ru-RU"/>
-        </w:rPr>
-        <w:t>используют</w:t>
-      </w:r>
-      <w:r>
-        <w:rPr>
-          <w:rFonts w:ascii="Times New Roman" w:eastAsia="Times New Roman" w:hAnsi="Times New Roman" w:cs="Times New Roman"/>
-          <w:color w:val="000000"/>
-          <w:sz w:val="28"/>
-          <w:szCs w:val="28"/>
-          <w:lang w:eastAsia="ru-RU"/>
-        </w:rPr>
-        <w:t xml:space="preserve"> </w:t>
-      </w:r>
-      <w:r>
-        <w:rPr>
-          <w:rFonts w:ascii="Times New Roman" w:eastAsia="Times New Roman" w:hAnsi="Times New Roman" w:cs="Times New Roman"/>
-          <w:color w:val="000000"/>
-          <w:sz w:val="28"/>
-          <w:szCs w:val="28"/>
-          <w:lang w:eastAsia="ru-RU"/>
-        </w:rPr>
-        <w:t>нейронные</w:t>
-      </w:r>
-      <w:r>
-        <w:rPr>
-          <w:rFonts w:ascii="Times New Roman" w:eastAsia="Times New Roman" w:hAnsi="Times New Roman" w:cs="Times New Roman"/>
-          <w:color w:val="000000"/>
-          <w:sz w:val="28"/>
-          <w:szCs w:val="28"/>
-          <w:lang w:eastAsia="ru-RU"/>
-        </w:rPr>
-        <w:t xml:space="preserve"> </w:t>
-      </w:r>
-      <w:r>
-        <w:rPr>
-          <w:rFonts w:ascii="Times New Roman" w:eastAsia="Times New Roman" w:hAnsi="Times New Roman" w:cs="Times New Roman"/>
-          <w:color w:val="000000"/>
-          <w:sz w:val="28"/>
-          <w:szCs w:val="28"/>
-          <w:lang w:eastAsia="ru-RU"/>
-        </w:rPr>
-        <w:t>сети</w:t>
-      </w:r>
-      <w:r>
-        <w:rPr>
-          <w:rFonts w:ascii="Times New Roman" w:eastAsia="Times New Roman" w:hAnsi="Times New Roman" w:cs="Times New Roman"/>
-          <w:color w:val="000000"/>
-          <w:sz w:val="28"/>
-          <w:szCs w:val="28"/>
-          <w:lang w:eastAsia="ru-RU"/>
-        </w:rPr>
-        <w:t xml:space="preserve"> </w:t>
-      </w:r>
-      <w:r>
-        <w:rPr>
-          <w:rFonts w:ascii="Times New Roman" w:eastAsia="Times New Roman" w:hAnsi="Times New Roman" w:cs="Times New Roman"/>
-          <w:color w:val="000000"/>
-          <w:sz w:val="28"/>
-          <w:szCs w:val="28"/>
-          <w:lang w:eastAsia="ru-RU"/>
-        </w:rPr>
-        <w:t>Кохонена</w:t>
+          <w:lang w:val="en-US" w:eastAsia="ru-RU"/>
+        </w:rPr>
+        <w:t>Affinity</w:t>
+      </w:r>
+      <w:r>
+        <w:rPr>
+          <w:rFonts w:ascii="Times New Roman" w:eastAsia="Times New Roman" w:hAnsi="Times New Roman" w:cs="Times New Roman"/>
+          <w:color w:val="000000"/>
+          <w:sz w:val="28"/>
+          <w:szCs w:val="28"/>
+          <w:lang w:eastAsia="ru-RU"/>
+        </w:rPr>
+        <w:t xml:space="preserve"> </w:t>
+      </w:r>
+      <w:r>
+        <w:rPr>
+          <w:rFonts w:ascii="Times New Roman" w:eastAsia="Times New Roman" w:hAnsi="Times New Roman" w:cs="Times New Roman"/>
+          <w:color w:val="000000"/>
+          <w:sz w:val="28"/>
+          <w:szCs w:val="28"/>
+          <w:lang w:val="en-US" w:eastAsia="ru-RU"/>
+        </w:rPr>
+        <w:t>propagation</w:t>
       </w:r>
       <w:r>
         <w:rPr>
@@ -738,39 +1306,19 @@
           <w:color w:val="000000"/>
           <w:sz w:val="28"/>
           <w:szCs w:val="28"/>
-          <w:lang w:eastAsia="ru-RU"/>
-        </w:rPr>
-        <w:t>алгоритмы</w:t>
-      </w:r>
-      <w:r>
-        <w:rPr>
-          <w:rFonts w:ascii="Times New Roman" w:eastAsia="Times New Roman" w:hAnsi="Times New Roman" w:cs="Times New Roman"/>
-          <w:color w:val="000000"/>
-          <w:sz w:val="28"/>
-          <w:szCs w:val="28"/>
-          <w:lang w:eastAsia="ru-RU"/>
-        </w:rPr>
-        <w:t xml:space="preserve"> </w:t>
-      </w:r>
-      <w:r>
-        <w:rPr>
-          <w:rFonts w:ascii="Times New Roman" w:eastAsia="Times New Roman" w:hAnsi="Times New Roman" w:cs="Times New Roman"/>
-          <w:color w:val="000000"/>
-          <w:sz w:val="28"/>
-          <w:szCs w:val="28"/>
           <w:lang w:val="en-US" w:eastAsia="ru-RU"/>
         </w:rPr>
-        <w:t>K</w:t>
-      </w:r>
-      <w:r>
-        <w:rPr>
-          <w:rFonts w:ascii="Times New Roman" w:eastAsia="Times New Roman" w:hAnsi="Times New Roman" w:cs="Times New Roman"/>
-          <w:color w:val="000000"/>
-          <w:sz w:val="28"/>
-          <w:szCs w:val="28"/>
-          <w:lang w:eastAsia="ru-RU"/>
-        </w:rPr>
-        <w:t>-</w:t>
+        <w:t>Spectral</w:t>
+      </w:r>
+      <w:r>
+        <w:rPr>
+          <w:rFonts w:ascii="Times New Roman" w:eastAsia="Times New Roman" w:hAnsi="Times New Roman" w:cs="Times New Roman"/>
+          <w:color w:val="000000"/>
+          <w:sz w:val="28"/>
+          <w:szCs w:val="28"/>
+          <w:lang w:eastAsia="ru-RU"/>
+        </w:rPr>
+        <w:t xml:space="preserve"> </w:t>
       </w:r>
       <w:r>
         <w:rPr>
@@ -780,7 +1328,7 @@
           <w:szCs w:val="28"/>
           <w:lang w:val="en-US" w:eastAsia="ru-RU"/>
         </w:rPr>
-        <w:t>means</w:t>
+        <w:t>clustering</w:t>
       </w:r>
       <w:r>
         <w:rPr>
@@ -800,7 +1348,7 @@
           <w:szCs w:val="28"/>
           <w:lang w:val="en-US" w:eastAsia="ru-RU"/>
         </w:rPr>
-        <w:t>Affinity</w:t>
+        <w:t>Hierarchical</w:t>
       </w:r>
       <w:r>
         <w:rPr>
@@ -820,7 +1368,7 @@
           <w:szCs w:val="28"/>
           <w:lang w:val="en-US" w:eastAsia="ru-RU"/>
         </w:rPr>
-        <w:t>propagation</w:t>
+        <w:t>clustering</w:t>
       </w:r>
       <w:r>
         <w:rPr>
@@ -832,6 +1380,7 @@
         </w:rPr>
         <w:t xml:space="preserve">, </w:t>
       </w:r>
+      <w:proofErr w:type="spellStart"/>
       <w:r>
         <w:rPr>
           <w:rFonts w:ascii="Times New Roman" w:eastAsia="Times New Roman" w:hAnsi="Times New Roman" w:cs="Times New Roman"/>
@@ -840,88 +1389,9 @@
           <w:szCs w:val="28"/>
           <w:lang w:val="en-US" w:eastAsia="ru-RU"/>
         </w:rPr>
-        <w:t>Spectral</w:t>
-      </w:r>
-      <w:r>
-        <w:rPr>
-          <w:rFonts w:ascii="Times New Roman" w:eastAsia="Times New Roman" w:hAnsi="Times New Roman" w:cs="Times New Roman"/>
-          <w:color w:val="000000"/>
-          <w:sz w:val="28"/>
-          <w:szCs w:val="28"/>
-          <w:lang w:eastAsia="ru-RU"/>
-        </w:rPr>
-        <w:t xml:space="preserve"> </w:t>
-      </w:r>
-      <w:r>
-        <w:rPr>
-          <w:rFonts w:ascii="Times New Roman" w:eastAsia="Times New Roman" w:hAnsi="Times New Roman" w:cs="Times New Roman"/>
-          <w:color w:val="000000"/>
-          <w:sz w:val="28"/>
-          <w:szCs w:val="28"/>
-          <w:lang w:val="en-US" w:eastAsia="ru-RU"/>
-        </w:rPr>
-        <w:t>clustering</w:t>
-      </w:r>
-      <w:r>
-        <w:rPr>
-          <w:rFonts w:ascii="Times New Roman" w:eastAsia="Times New Roman" w:hAnsi="Times New Roman" w:cs="Times New Roman"/>
-          <w:color w:val="000000"/>
-          <w:sz w:val="28"/>
-          <w:szCs w:val="28"/>
-          <w:lang w:eastAsia="ru-RU"/>
-        </w:rPr>
-        <w:t xml:space="preserve">, </w:t>
-      </w:r>
-      <w:r>
-        <w:rPr>
-          <w:rFonts w:ascii="Times New Roman" w:eastAsia="Times New Roman" w:hAnsi="Times New Roman" w:cs="Times New Roman"/>
-          <w:color w:val="000000"/>
-          <w:sz w:val="28"/>
-          <w:szCs w:val="28"/>
-          <w:lang w:val="en-US" w:eastAsia="ru-RU"/>
-        </w:rPr>
-        <w:t>Hierarchical</w:t>
-      </w:r>
-      <w:r>
-        <w:rPr>
-          <w:rFonts w:ascii="Times New Roman" w:eastAsia="Times New Roman" w:hAnsi="Times New Roman" w:cs="Times New Roman"/>
-          <w:color w:val="000000"/>
-          <w:sz w:val="28"/>
-          <w:szCs w:val="28"/>
-          <w:lang w:eastAsia="ru-RU"/>
-        </w:rPr>
-        <w:t xml:space="preserve"> </w:t>
-      </w:r>
-      <w:r>
-        <w:rPr>
-          <w:rFonts w:ascii="Times New Roman" w:eastAsia="Times New Roman" w:hAnsi="Times New Roman" w:cs="Times New Roman"/>
-          <w:color w:val="000000"/>
-          <w:sz w:val="28"/>
-          <w:szCs w:val="28"/>
-          <w:lang w:val="en-US" w:eastAsia="ru-RU"/>
-        </w:rPr>
-        <w:t>clustering</w:t>
-      </w:r>
-      <w:r>
-        <w:rPr>
-          <w:rFonts w:ascii="Times New Roman" w:eastAsia="Times New Roman" w:hAnsi="Times New Roman" w:cs="Times New Roman"/>
-          <w:color w:val="000000"/>
-          <w:sz w:val="28"/>
-          <w:szCs w:val="28"/>
-          <w:lang w:eastAsia="ru-RU"/>
-        </w:rPr>
-        <w:t xml:space="preserve">, </w:t>
-      </w:r>
-      <w:r>
-        <w:rPr>
-          <w:rFonts w:ascii="Times New Roman" w:eastAsia="Times New Roman" w:hAnsi="Times New Roman" w:cs="Times New Roman"/>
-          <w:color w:val="000000"/>
-          <w:sz w:val="28"/>
-          <w:szCs w:val="28"/>
-          <w:lang w:val="en-US" w:eastAsia="ru-RU"/>
-        </w:rPr>
         <w:t>DBScan</w:t>
       </w:r>
+      <w:proofErr w:type="spellEnd"/>
       <w:r>
         <w:rPr>
           <w:rFonts w:ascii="Times New Roman" w:eastAsia="Times New Roman" w:hAnsi="Times New Roman" w:cs="Times New Roman"/>
@@ -1033,7 +1503,25 @@
           <w:sz w:val="28"/>
           <w:szCs w:val="28"/>
         </w:rPr>
-        <w:t>на различных наборах данных</w:t>
+        <w:t xml:space="preserve">на различных </w:t>
+      </w:r>
+      <w:proofErr w:type="gramStart"/>
+      <w:r>
+        <w:rPr>
+          <w:color w:val="000000"/>
+          <w:sz w:val="28"/>
+          <w:szCs w:val="28"/>
+        </w:rPr>
+        <w:t>наборах</w:t>
+      </w:r>
+      <w:proofErr w:type="gramEnd"/>
+      <w:r>
+        <w:rPr>
+          <w:color w:val="000000"/>
+          <w:sz w:val="28"/>
+          <w:szCs w:val="28"/>
+        </w:rPr>
+        <w:t xml:space="preserve"> данных</w:t>
       </w:r>
       <w:r>
         <w:rPr>
@@ -1103,8 +1591,25 @@
           <w:sz w:val="28"/>
           <w:szCs w:val="28"/>
         </w:rPr>
-        <w:t xml:space="preserve">. Связано это, прежде всего, с возможностью использования библиотек машинного обучения </w:t>
-      </w:r>
+        <w:t xml:space="preserve">. Связано это, прежде всего, с возможностью использования библиотек машинного </w:t>
+      </w:r>
+      <w:proofErr w:type="gramStart"/>
+      <w:r>
+        <w:rPr>
+          <w:sz w:val="28"/>
+          <w:szCs w:val="28"/>
+        </w:rPr>
+        <w:t>обучения</w:t>
+      </w:r>
+      <w:proofErr w:type="gramEnd"/>
+      <w:r>
+        <w:rPr>
+          <w:sz w:val="28"/>
+          <w:szCs w:val="28"/>
+        </w:rPr>
+        <w:t xml:space="preserve"> </w:t>
+      </w:r>
+      <w:proofErr w:type="spellStart"/>
       <w:r>
         <w:rPr>
           <w:sz w:val="28"/>
@@ -1121,6 +1626,7 @@
         </w:rPr>
         <w:t>rain</w:t>
       </w:r>
+      <w:proofErr w:type="spellEnd"/>
       <w:r>
         <w:rPr>
           <w:sz w:val="28"/>
@@ -1128,6 +1634,7 @@
         </w:rPr>
         <w:t xml:space="preserve"> и  </w:t>
       </w:r>
+      <w:proofErr w:type="spellStart"/>
       <w:r>
         <w:rPr>
           <w:sz w:val="28"/>
@@ -1136,6 +1643,7 @@
         </w:rPr>
         <w:t>Scikit</w:t>
       </w:r>
+      <w:proofErr w:type="spellEnd"/>
       <w:r>
         <w:rPr>
           <w:sz w:val="28"/>
@@ -1156,10 +1664,24 @@
           <w:sz w:val="28"/>
           <w:szCs w:val="28"/>
         </w:rPr>
-        <w:t xml:space="preserve"> о которых подробнее будет рассказано в постановке задачи.</w:t>
-      </w:r>
-      <w:bookmarkStart w:id="0" w:name="_GoBack"/>
-      <w:bookmarkEnd w:id="0"/>
+        <w:t xml:space="preserve"> о </w:t>
+      </w:r>
+      <w:proofErr w:type="gramStart"/>
+      <w:r>
+        <w:rPr>
+          <w:sz w:val="28"/>
+          <w:szCs w:val="28"/>
+        </w:rPr>
+        <w:t>которых</w:t>
+      </w:r>
+      <w:proofErr w:type="gramEnd"/>
+      <w:r>
+        <w:rPr>
+          <w:sz w:val="28"/>
+          <w:szCs w:val="28"/>
+        </w:rPr>
+        <w:t xml:space="preserve"> подробнее будет рассказано в постановке задачи.</w:t>
+      </w:r>
     </w:p>
     <w:sectPr>
       <w:pgSz w:w="11906" w:h="16838"/>

</xml_diff>

<commit_message>
move Algorithms to Review and add some links to literature in Intro and Review text
</commit_message>
<xml_diff>
--- a/report/Intro.docx
+++ b/report/Intro.docx
@@ -61,19 +61,7 @@
           <w:szCs w:val="28"/>
           <w:lang w:eastAsia="ru-RU"/>
         </w:rPr>
-        <w:t>Машинное обучение - один из наиболее обширных и значимых разделов искусственного интеллекта, основным назначением которого является построение обучаемых моделей и оценка их каче</w:t>
-      </w:r>
-      <w:bookmarkStart w:id="0" w:name="_GoBack"/>
-      <w:bookmarkEnd w:id="0"/>
-      <w:r>
-        <w:rPr>
-          <w:rFonts w:ascii="Times New Roman" w:eastAsia="Times New Roman" w:hAnsi="Times New Roman" w:cs="Times New Roman"/>
-          <w:color w:val="000000"/>
-          <w:sz w:val="28"/>
-          <w:szCs w:val="28"/>
-          <w:lang w:eastAsia="ru-RU"/>
-        </w:rPr>
-        <w:t>ства. Среди алгоритмов машинного обучения обычно различают обучение с учителем (</w:t>
+        <w:t>Машинное обучение - один из наиболее обширных и значимых разделов искусственного интеллекта, основным назначением которого является построение обучаемых моделей и оценка их качества. Среди алгоритмов машинного обучения обычно различают обучение с учителем (</w:t>
       </w:r>
       <w:proofErr w:type="spellStart"/>
       <w:r>
@@ -441,7 +429,49 @@
           <w:szCs w:val="28"/>
           <w:lang w:eastAsia="ru-RU"/>
         </w:rPr>
-        <w:t>Наиболее базовыми задачами машинного обучения являются задачи классификации и кластеризации данных. Задача классификации состоит в том, чтобы определить класс объектов из некоторой тестовой выборки на основе имеющихся данных о классах объектов из обучающей выборки. Задача же кластеризации состоит в организации объектов в однородные группы на основе совокупности признаков. При этом задача классификации относится к классу задач обучения с учителем, в то время как задача кластеризации относится к классу обучения без учителя.</w:t>
+        <w:t xml:space="preserve">В обучении с учителем алгоритм получает несколько примеров пар «входные значения – выходные значения» и обучает функцию, </w:t>
+      </w:r>
+      <w:proofErr w:type="spellStart"/>
+      <w:r>
+        <w:rPr>
+          <w:rFonts w:ascii="Times New Roman" w:eastAsia="Times New Roman" w:hAnsi="Times New Roman" w:cs="Times New Roman"/>
+          <w:color w:val="000000"/>
+          <w:sz w:val="28"/>
+          <w:szCs w:val="28"/>
+          <w:lang w:eastAsia="ru-RU"/>
+        </w:rPr>
+        <w:t>которя</w:t>
+      </w:r>
+      <w:proofErr w:type="spellEnd"/>
+      <w:r>
+        <w:rPr>
+          <w:rFonts w:ascii="Times New Roman" w:eastAsia="Times New Roman" w:hAnsi="Times New Roman" w:cs="Times New Roman"/>
+          <w:color w:val="000000"/>
+          <w:sz w:val="28"/>
+          <w:szCs w:val="28"/>
+          <w:lang w:eastAsia="ru-RU"/>
+        </w:rPr>
+        <w:t xml:space="preserve"> ставит выходы в соответствие входам. С другой стороны, в обучении без учителя испытуемая система должна обнаружить скрытые взаимосвязи между объектами без вмешательства со стороны экспериментатора </w:t>
+      </w:r>
+      <w:r>
+        <w:rPr>
+          <w:rFonts w:ascii="Times New Roman" w:eastAsia="Times New Roman" w:hAnsi="Times New Roman" w:cs="Times New Roman"/>
+          <w:color w:val="000000"/>
+          <w:sz w:val="28"/>
+          <w:szCs w:val="28"/>
+          <w:lang w:eastAsia="ru-RU"/>
+        </w:rPr>
+        <w:t>[1]</w:t>
+      </w:r>
+      <w:r>
+        <w:rPr>
+          <w:rFonts w:ascii="Times New Roman" w:eastAsia="Times New Roman" w:hAnsi="Times New Roman" w:cs="Times New Roman"/>
+          <w:color w:val="000000"/>
+          <w:sz w:val="28"/>
+          <w:szCs w:val="28"/>
+          <w:lang w:eastAsia="ru-RU"/>
+        </w:rPr>
+        <w:t>.</w:t>
       </w:r>
     </w:p>
     <w:p>
@@ -479,18 +509,7 @@
           <w:szCs w:val="28"/>
           <w:lang w:eastAsia="ru-RU"/>
         </w:rPr>
-        <w:t xml:space="preserve">Одним из наиболее интересных инструментов машинного обучения являются нейронные сети, которые могут решать широкий круг задач обработки и анализа данных: распознавание и классификация образов, прогнозирование, управление, автоматическая торговля, анализ естественного языка, медицинских данных и т.д. Конкурентами нейронных сетей являются классические методы анализа данных, однако нейронные сети имеют над ними ряд преимуществ. Используя способность обучаться на </w:t>
-      </w:r>
-      <w:r>
-        <w:rPr>
-          <w:rFonts w:ascii="Times New Roman" w:eastAsia="Times New Roman" w:hAnsi="Times New Roman" w:cs="Times New Roman"/>
-          <w:color w:val="000000"/>
-          <w:sz w:val="28"/>
-          <w:szCs w:val="28"/>
-          <w:lang w:eastAsia="ru-RU"/>
-        </w:rPr>
-        <w:lastRenderedPageBreak/>
-        <w:t>множестве примеров, нейронная сеть способна решать задачи, в которых неизвестны закономерности развития ситуации и зависимости между входными и выходными данными. Нейронные сети устойчивы к зашумленности входных данных и способны адаптироваться к изменениям окружающей среды. Также нейронные сети обладают потенциальным сверхвысоким быстродействием и значительной отказоустойчивостью за счет массового параллелизма обработки информации.</w:t>
+        <w:t>Наиболее базовыми задачами машинного обучения являются задачи классификации и кластеризации данных. Задача классификации состоит в том, чтобы определить класс объектов из некоторой тестовой выборки на основе имеющихся данных о классах объектов из обучающей выборки. Задача же кластеризации состоит в организации объектов в однородные группы на основе совокупности признаков. При этом задача классификации относится к классу задач обучения с учителем, в то время как задача кластеризации относится к классу обучения без учителя.</w:t>
       </w:r>
     </w:p>
     <w:p>
@@ -500,6 +519,7 @@
         <w:jc w:val="both"/>
         <w:rPr>
           <w:rFonts w:ascii="Times New Roman" w:eastAsia="Times New Roman" w:hAnsi="Times New Roman" w:cs="Times New Roman"/>
+          <w:color w:val="000000"/>
           <w:sz w:val="28"/>
           <w:szCs w:val="28"/>
           <w:lang w:eastAsia="ru-RU"/>
@@ -527,7 +547,8 @@
           <w:szCs w:val="28"/>
           <w:lang w:eastAsia="ru-RU"/>
         </w:rPr>
-        <w:t>Однако есть у нейронных сетей и недостатки. Как следствие отсутствия формализованных алгоритмов настройки сети и ее высокой сложности, возникает необходимость в привлечении высококлассных специалистов, обладающих необходимыми знаниями. Отсутствует строгая теория по выбору архитектуры нейронной сети под специфические задачи, хотя некоторая работа в этом направлении ведется. Из обученной сети практически невозможно извлечь приобретенные знания, то есть, нейронная сеть является своего рода черным ящиком.</w:t>
+        <w:lastRenderedPageBreak/>
+        <w:t>Одним из наиболее интересных инструментов машинного обучения являются нейронные сети, которые могут решать широкий круг задач обработки и анализа данных: распознавание и классификация образов, прогнозирование, управление, автоматическая торговля, анализ естественного языка, медицинских данных и т.д. Конкурентами нейронных сетей являются классические методы анализа данных, однако нейронные сети имеют над ними ряд преимуществ. Используя способность обучаться на множестве примеров, нейронная сеть способна решать задачи, в которых неизвестны закономерности развития ситуации и зависимости между входными и выходными данными. Нейронные сети устойчивы к зашумленности входных данных и способны адаптироваться к изменениям окружающей среды. Также нейронные сети обладают потенциальным сверхвысоким быстродействием и значительной отказоустойчивостью за счет массового параллелизма обработки информации.</w:t>
       </w:r>
     </w:p>
     <w:p>
@@ -537,6 +558,7 @@
         <w:jc w:val="both"/>
         <w:rPr>
           <w:rFonts w:ascii="Times New Roman" w:eastAsia="Times New Roman" w:hAnsi="Times New Roman" w:cs="Times New Roman"/>
+          <w:color w:val="000000"/>
           <w:sz w:val="28"/>
           <w:szCs w:val="28"/>
           <w:lang w:eastAsia="ru-RU"/>
@@ -564,7 +586,7 @@
           <w:szCs w:val="28"/>
           <w:lang w:eastAsia="ru-RU"/>
         </w:rPr>
-        <w:t xml:space="preserve">Для реализации </w:t>
+        <w:t xml:space="preserve">Практически в каждой предметной области при ближайшем рассмотрении можно найти постановки </w:t>
       </w:r>
       <w:proofErr w:type="spellStart"/>
       <w:r>
@@ -586,95 +608,47 @@
           <w:szCs w:val="28"/>
           <w:lang w:eastAsia="ru-RU"/>
         </w:rPr>
-        <w:t xml:space="preserve"> алгоритмов используются различные языки программирования, в том числе и специализированные диалекты LISP. Для написания реально используемых систем часто используют</w:t>
-      </w:r>
-      <w:proofErr w:type="gramStart"/>
-      <w:r>
-        <w:rPr>
-          <w:rFonts w:ascii="Times New Roman" w:eastAsia="Times New Roman" w:hAnsi="Times New Roman" w:cs="Times New Roman"/>
-          <w:color w:val="000000"/>
-          <w:sz w:val="28"/>
-          <w:szCs w:val="28"/>
-          <w:lang w:eastAsia="ru-RU"/>
-        </w:rPr>
-        <w:t xml:space="preserve"> С</w:t>
-      </w:r>
-      <w:proofErr w:type="gramEnd"/>
-      <w:r>
-        <w:rPr>
-          <w:rFonts w:ascii="Times New Roman" w:eastAsia="Times New Roman" w:hAnsi="Times New Roman" w:cs="Times New Roman"/>
-          <w:color w:val="000000"/>
-          <w:sz w:val="28"/>
-          <w:szCs w:val="28"/>
-          <w:lang w:eastAsia="ru-RU"/>
-        </w:rPr>
-        <w:t xml:space="preserve">++ благодаря его чрезвычайно мощным возможностям параллельного программирования, в том числе и на GPU, а также высокой скорости выполнения. В то же время, для </w:t>
-      </w:r>
-      <w:proofErr w:type="spellStart"/>
-      <w:r>
-        <w:rPr>
-          <w:rFonts w:ascii="Times New Roman" w:eastAsia="Times New Roman" w:hAnsi="Times New Roman" w:cs="Times New Roman"/>
-          <w:color w:val="000000"/>
-          <w:sz w:val="28"/>
-          <w:szCs w:val="28"/>
-          <w:lang w:eastAsia="ru-RU"/>
-        </w:rPr>
-        <w:t>прототипирования</w:t>
-      </w:r>
-      <w:proofErr w:type="spellEnd"/>
-      <w:r>
-        <w:rPr>
-          <w:rFonts w:ascii="Times New Roman" w:eastAsia="Times New Roman" w:hAnsi="Times New Roman" w:cs="Times New Roman"/>
-          <w:color w:val="000000"/>
-          <w:sz w:val="28"/>
-          <w:szCs w:val="28"/>
-          <w:lang w:eastAsia="ru-RU"/>
-        </w:rPr>
-        <w:t xml:space="preserve"> приложений, связанных с машинным обучением, обычно используются более специализированные языки: </w:t>
-      </w:r>
-      <w:proofErr w:type="spellStart"/>
-      <w:r>
-        <w:rPr>
-          <w:rFonts w:ascii="Times New Roman" w:eastAsia="Times New Roman" w:hAnsi="Times New Roman" w:cs="Times New Roman"/>
-          <w:color w:val="000000"/>
-          <w:sz w:val="28"/>
-          <w:szCs w:val="28"/>
-          <w:lang w:eastAsia="ru-RU"/>
-        </w:rPr>
-        <w:t>Matlab</w:t>
-      </w:r>
-      <w:proofErr w:type="spellEnd"/>
-      <w:r>
-        <w:rPr>
-          <w:rFonts w:ascii="Times New Roman" w:eastAsia="Times New Roman" w:hAnsi="Times New Roman" w:cs="Times New Roman"/>
-          <w:color w:val="000000"/>
-          <w:sz w:val="28"/>
-          <w:szCs w:val="28"/>
-          <w:lang w:eastAsia="ru-RU"/>
-        </w:rPr>
-        <w:t xml:space="preserve">, R, </w:t>
-      </w:r>
-      <w:proofErr w:type="spellStart"/>
-      <w:r>
-        <w:rPr>
-          <w:rFonts w:ascii="Times New Roman" w:eastAsia="Times New Roman" w:hAnsi="Times New Roman" w:cs="Times New Roman"/>
-          <w:color w:val="000000"/>
-          <w:sz w:val="28"/>
-          <w:szCs w:val="28"/>
-          <w:lang w:eastAsia="ru-RU"/>
-        </w:rPr>
-        <w:t>Python</w:t>
-      </w:r>
-      <w:proofErr w:type="spellEnd"/>
-      <w:r>
-        <w:rPr>
-          <w:rFonts w:ascii="Times New Roman" w:eastAsia="Times New Roman" w:hAnsi="Times New Roman" w:cs="Times New Roman"/>
-          <w:color w:val="000000"/>
-          <w:sz w:val="28"/>
-          <w:szCs w:val="28"/>
-          <w:lang w:eastAsia="ru-RU"/>
-        </w:rPr>
-        <w:t>.</w:t>
+        <w:t xml:space="preserve"> задач</w:t>
+      </w:r>
+      <w:r>
+        <w:rPr>
+          <w:rFonts w:ascii="Times New Roman" w:eastAsia="Times New Roman" w:hAnsi="Times New Roman" w:cs="Times New Roman"/>
+          <w:color w:val="000000"/>
+          <w:sz w:val="28"/>
+          <w:szCs w:val="28"/>
+          <w:lang w:eastAsia="ru-RU"/>
+        </w:rPr>
+        <w:t xml:space="preserve"> [</w:t>
+      </w:r>
+      <w:r>
+        <w:rPr>
+          <w:rFonts w:ascii="Times New Roman" w:eastAsia="Times New Roman" w:hAnsi="Times New Roman" w:cs="Times New Roman"/>
+          <w:color w:val="000000"/>
+          <w:sz w:val="28"/>
+          <w:szCs w:val="28"/>
+          <w:lang w:eastAsia="ru-RU"/>
+        </w:rPr>
+        <w:t>2</w:t>
+      </w:r>
+      <w:r>
+        <w:rPr>
+          <w:rFonts w:ascii="Times New Roman" w:eastAsia="Times New Roman" w:hAnsi="Times New Roman" w:cs="Times New Roman"/>
+          <w:color w:val="000000"/>
+          <w:sz w:val="28"/>
+          <w:szCs w:val="28"/>
+          <w:lang w:eastAsia="ru-RU"/>
+        </w:rPr>
+        <w:t>]</w:t>
+      </w:r>
+      <w:r>
+        <w:rPr>
+          <w:rFonts w:ascii="Times New Roman" w:eastAsia="Times New Roman" w:hAnsi="Times New Roman" w:cs="Times New Roman"/>
+          <w:color w:val="000000"/>
+          <w:sz w:val="28"/>
+          <w:szCs w:val="28"/>
+          <w:lang w:eastAsia="ru-RU"/>
+        </w:rPr>
+        <w:t>:</w:t>
       </w:r>
     </w:p>
     <w:p>
@@ -693,11 +667,537 @@
     </w:p>
     <w:p>
       <w:pPr>
+        <w:pStyle w:val="a4"/>
+        <w:numPr>
+          <w:ilvl w:val="0"/>
+          <w:numId w:val="1"/>
+        </w:numPr>
+        <w:spacing w:after="0" w:line="360" w:lineRule="auto"/>
+        <w:jc w:val="both"/>
+        <w:rPr>
+          <w:rFonts w:ascii="Times New Roman" w:eastAsia="Times New Roman" w:hAnsi="Times New Roman" w:cs="Times New Roman"/>
+          <w:color w:val="000000"/>
+          <w:sz w:val="28"/>
+          <w:szCs w:val="28"/>
+          <w:lang w:eastAsia="ru-RU"/>
+        </w:rPr>
+      </w:pPr>
+      <w:r>
+        <w:rPr>
+          <w:rFonts w:ascii="Times New Roman" w:eastAsia="Times New Roman" w:hAnsi="Times New Roman" w:cs="Times New Roman"/>
+          <w:color w:val="000000"/>
+          <w:sz w:val="28"/>
+          <w:szCs w:val="28"/>
+          <w:lang w:eastAsia="ru-RU"/>
+        </w:rPr>
+        <w:t xml:space="preserve">Экономика и бизнес: предсказание рынков, автоматический </w:t>
+      </w:r>
+      <w:proofErr w:type="spellStart"/>
+      <w:r>
+        <w:rPr>
+          <w:rFonts w:ascii="Times New Roman" w:eastAsia="Times New Roman" w:hAnsi="Times New Roman" w:cs="Times New Roman"/>
+          <w:color w:val="000000"/>
+          <w:sz w:val="28"/>
+          <w:szCs w:val="28"/>
+          <w:lang w:eastAsia="ru-RU"/>
+        </w:rPr>
+        <w:t>дилинг</w:t>
+      </w:r>
+      <w:proofErr w:type="spellEnd"/>
+      <w:r>
+        <w:rPr>
+          <w:rFonts w:ascii="Times New Roman" w:eastAsia="Times New Roman" w:hAnsi="Times New Roman" w:cs="Times New Roman"/>
+          <w:color w:val="000000"/>
+          <w:sz w:val="28"/>
+          <w:szCs w:val="28"/>
+          <w:lang w:eastAsia="ru-RU"/>
+        </w:rPr>
+        <w:t xml:space="preserve">, оценка риска невозврата кредитов, предсказание банкротств, оценка стоимости недвижимости, выявление пере- и недооцененных компаний, автоматическое </w:t>
+      </w:r>
+      <w:proofErr w:type="spellStart"/>
+      <w:r>
+        <w:rPr>
+          <w:rFonts w:ascii="Times New Roman" w:eastAsia="Times New Roman" w:hAnsi="Times New Roman" w:cs="Times New Roman"/>
+          <w:color w:val="000000"/>
+          <w:sz w:val="28"/>
+          <w:szCs w:val="28"/>
+          <w:lang w:eastAsia="ru-RU"/>
+        </w:rPr>
+        <w:t>рейтингование</w:t>
+      </w:r>
+      <w:proofErr w:type="spellEnd"/>
+      <w:r>
+        <w:rPr>
+          <w:rFonts w:ascii="Times New Roman" w:eastAsia="Times New Roman" w:hAnsi="Times New Roman" w:cs="Times New Roman"/>
+          <w:color w:val="000000"/>
+          <w:sz w:val="28"/>
+          <w:szCs w:val="28"/>
+          <w:lang w:eastAsia="ru-RU"/>
+        </w:rPr>
+        <w:t xml:space="preserve">, оптимизация портфелей, оптимизация товарных и денежных потоков, автоматическое считывание чеков и форм, </w:t>
+      </w:r>
+      <w:proofErr w:type="spellStart"/>
+      <w:r>
+        <w:rPr>
+          <w:rFonts w:ascii="Times New Roman" w:eastAsia="Times New Roman" w:hAnsi="Times New Roman" w:cs="Times New Roman"/>
+          <w:color w:val="000000"/>
+          <w:sz w:val="28"/>
+          <w:szCs w:val="28"/>
+          <w:lang w:eastAsia="ru-RU"/>
+        </w:rPr>
+        <w:t>безовасность</w:t>
+      </w:r>
+      <w:proofErr w:type="spellEnd"/>
+      <w:r>
+        <w:rPr>
+          <w:rFonts w:ascii="Times New Roman" w:eastAsia="Times New Roman" w:hAnsi="Times New Roman" w:cs="Times New Roman"/>
+          <w:color w:val="000000"/>
+          <w:sz w:val="28"/>
+          <w:szCs w:val="28"/>
+          <w:lang w:eastAsia="ru-RU"/>
+        </w:rPr>
+        <w:t xml:space="preserve"> транзакций по пластиковым карточкам.</w:t>
+      </w:r>
+    </w:p>
+    <w:p>
+      <w:pPr>
+        <w:pStyle w:val="a4"/>
+        <w:numPr>
+          <w:ilvl w:val="0"/>
+          <w:numId w:val="1"/>
+        </w:numPr>
+        <w:spacing w:after="0" w:line="360" w:lineRule="auto"/>
+        <w:jc w:val="both"/>
+        <w:rPr>
+          <w:rFonts w:ascii="Times New Roman" w:eastAsia="Times New Roman" w:hAnsi="Times New Roman" w:cs="Times New Roman"/>
+          <w:color w:val="000000"/>
+          <w:sz w:val="28"/>
+          <w:szCs w:val="28"/>
+          <w:lang w:eastAsia="ru-RU"/>
+        </w:rPr>
+      </w:pPr>
+      <w:r>
+        <w:rPr>
+          <w:rFonts w:ascii="Times New Roman" w:eastAsia="Times New Roman" w:hAnsi="Times New Roman" w:cs="Times New Roman"/>
+          <w:color w:val="000000"/>
+          <w:sz w:val="28"/>
+          <w:szCs w:val="28"/>
+          <w:lang w:eastAsia="ru-RU"/>
+        </w:rPr>
+        <w:t>Медицина: обработка медицинских изображений, мониторинг состояния пациентов, диагностика, факторный анализ эффективности лечения, очистка показаний приборов от шумов.</w:t>
+      </w:r>
+    </w:p>
+    <w:p>
+      <w:pPr>
+        <w:pStyle w:val="a4"/>
+        <w:numPr>
+          <w:ilvl w:val="0"/>
+          <w:numId w:val="1"/>
+        </w:numPr>
+        <w:spacing w:after="0" w:line="360" w:lineRule="auto"/>
+        <w:jc w:val="both"/>
+        <w:rPr>
+          <w:rFonts w:ascii="Times New Roman" w:eastAsia="Times New Roman" w:hAnsi="Times New Roman" w:cs="Times New Roman"/>
+          <w:color w:val="000000"/>
+          <w:sz w:val="28"/>
+          <w:szCs w:val="28"/>
+          <w:lang w:eastAsia="ru-RU"/>
+        </w:rPr>
+      </w:pPr>
+      <w:r>
+        <w:rPr>
+          <w:rFonts w:ascii="Times New Roman" w:eastAsia="Times New Roman" w:hAnsi="Times New Roman" w:cs="Times New Roman"/>
+          <w:color w:val="000000"/>
+          <w:sz w:val="28"/>
+          <w:szCs w:val="28"/>
+          <w:lang w:eastAsia="ru-RU"/>
+        </w:rPr>
+        <w:lastRenderedPageBreak/>
+        <w:t>Авионика: обучаемые автопилоты, распознавание сигналов радаров, адаптивное пилотирование сильно поврежденного самолета.</w:t>
+      </w:r>
+    </w:p>
+    <w:p>
+      <w:pPr>
+        <w:pStyle w:val="a4"/>
+        <w:numPr>
+          <w:ilvl w:val="0"/>
+          <w:numId w:val="1"/>
+        </w:numPr>
+        <w:spacing w:after="0" w:line="360" w:lineRule="auto"/>
+        <w:jc w:val="both"/>
+        <w:rPr>
+          <w:rFonts w:ascii="Times New Roman" w:eastAsia="Times New Roman" w:hAnsi="Times New Roman" w:cs="Times New Roman"/>
+          <w:color w:val="000000"/>
+          <w:sz w:val="28"/>
+          <w:szCs w:val="28"/>
+          <w:lang w:eastAsia="ru-RU"/>
+        </w:rPr>
+      </w:pPr>
+      <w:r>
+        <w:rPr>
+          <w:rFonts w:ascii="Times New Roman" w:eastAsia="Times New Roman" w:hAnsi="Times New Roman" w:cs="Times New Roman"/>
+          <w:color w:val="000000"/>
+          <w:sz w:val="28"/>
+          <w:szCs w:val="28"/>
+          <w:lang w:eastAsia="ru-RU"/>
+        </w:rPr>
+        <w:t xml:space="preserve">Связь: сжатие </w:t>
+      </w:r>
+      <w:proofErr w:type="gramStart"/>
+      <w:r>
+        <w:rPr>
+          <w:rFonts w:ascii="Times New Roman" w:eastAsia="Times New Roman" w:hAnsi="Times New Roman" w:cs="Times New Roman"/>
+          <w:color w:val="000000"/>
+          <w:sz w:val="28"/>
+          <w:szCs w:val="28"/>
+          <w:lang w:eastAsia="ru-RU"/>
+        </w:rPr>
+        <w:t>видео-информации</w:t>
+      </w:r>
+      <w:proofErr w:type="gramEnd"/>
+      <w:r>
+        <w:rPr>
+          <w:rFonts w:ascii="Times New Roman" w:eastAsia="Times New Roman" w:hAnsi="Times New Roman" w:cs="Times New Roman"/>
+          <w:color w:val="000000"/>
+          <w:sz w:val="28"/>
+          <w:szCs w:val="28"/>
+          <w:lang w:eastAsia="ru-RU"/>
+        </w:rPr>
+        <w:t>, быстрое кодирование-декодирование, оптимизация сотовых сетей и схем маршрутизации пакетов.</w:t>
+      </w:r>
+    </w:p>
+    <w:p>
+      <w:pPr>
+        <w:pStyle w:val="a4"/>
+        <w:numPr>
+          <w:ilvl w:val="0"/>
+          <w:numId w:val="1"/>
+        </w:numPr>
+        <w:spacing w:after="0" w:line="360" w:lineRule="auto"/>
+        <w:jc w:val="both"/>
+        <w:rPr>
+          <w:rFonts w:ascii="Times New Roman" w:eastAsia="Times New Roman" w:hAnsi="Times New Roman" w:cs="Times New Roman"/>
+          <w:color w:val="000000"/>
+          <w:sz w:val="28"/>
+          <w:szCs w:val="28"/>
+          <w:lang w:eastAsia="ru-RU"/>
+        </w:rPr>
+      </w:pPr>
+      <w:r>
+        <w:rPr>
+          <w:rFonts w:ascii="Times New Roman" w:eastAsia="Times New Roman" w:hAnsi="Times New Roman" w:cs="Times New Roman"/>
+          <w:color w:val="000000"/>
+          <w:sz w:val="28"/>
+          <w:szCs w:val="28"/>
+          <w:lang w:eastAsia="ru-RU"/>
+        </w:rPr>
+        <w:t xml:space="preserve">Интернет: ассоциативный поиск информации, электронные секретари и агенты пользователя в сети, адресная реклама, </w:t>
+      </w:r>
+      <w:proofErr w:type="spellStart"/>
+      <w:r>
+        <w:rPr>
+          <w:rFonts w:ascii="Times New Roman" w:eastAsia="Times New Roman" w:hAnsi="Times New Roman" w:cs="Times New Roman"/>
+          <w:color w:val="000000"/>
+          <w:sz w:val="28"/>
+          <w:szCs w:val="28"/>
+          <w:lang w:eastAsia="ru-RU"/>
+        </w:rPr>
+        <w:t>коллаборативная</w:t>
+      </w:r>
+      <w:proofErr w:type="spellEnd"/>
+      <w:r>
+        <w:rPr>
+          <w:rFonts w:ascii="Times New Roman" w:eastAsia="Times New Roman" w:hAnsi="Times New Roman" w:cs="Times New Roman"/>
+          <w:color w:val="000000"/>
+          <w:sz w:val="28"/>
+          <w:szCs w:val="28"/>
+          <w:lang w:eastAsia="ru-RU"/>
+        </w:rPr>
+        <w:t xml:space="preserve"> фильтрация.</w:t>
+      </w:r>
+    </w:p>
+    <w:p>
+      <w:pPr>
+        <w:pStyle w:val="a4"/>
+        <w:numPr>
+          <w:ilvl w:val="0"/>
+          <w:numId w:val="1"/>
+        </w:numPr>
+        <w:spacing w:after="0" w:line="360" w:lineRule="auto"/>
+        <w:jc w:val="both"/>
+        <w:rPr>
+          <w:rFonts w:ascii="Times New Roman" w:eastAsia="Times New Roman" w:hAnsi="Times New Roman" w:cs="Times New Roman"/>
+          <w:color w:val="000000"/>
+          <w:sz w:val="28"/>
+          <w:szCs w:val="28"/>
+          <w:lang w:eastAsia="ru-RU"/>
+        </w:rPr>
+      </w:pPr>
+      <w:r>
+        <w:rPr>
+          <w:rFonts w:ascii="Times New Roman" w:eastAsia="Times New Roman" w:hAnsi="Times New Roman" w:cs="Times New Roman"/>
+          <w:color w:val="000000"/>
+          <w:sz w:val="28"/>
+          <w:szCs w:val="28"/>
+          <w:lang w:eastAsia="ru-RU"/>
+        </w:rPr>
+        <w:t xml:space="preserve">Политические технологии: </w:t>
+      </w:r>
+      <w:r>
+        <w:rPr>
+          <w:rFonts w:ascii="Times New Roman" w:eastAsia="Times New Roman" w:hAnsi="Times New Roman" w:cs="Times New Roman"/>
+          <w:color w:val="000000"/>
+          <w:sz w:val="28"/>
+          <w:szCs w:val="28"/>
+          <w:lang w:eastAsia="ru-RU"/>
+        </w:rPr>
+        <w:t>анализ и обобщение социологических опросов, предсказание динамики рейтингов, выявление значимых факторов, объективная кластеризация электората, визуализация социальной динамики населения.</w:t>
+      </w:r>
+    </w:p>
+    <w:p>
+      <w:pPr>
+        <w:pStyle w:val="a4"/>
+        <w:numPr>
+          <w:ilvl w:val="0"/>
+          <w:numId w:val="1"/>
+        </w:numPr>
+        <w:spacing w:after="0" w:line="360" w:lineRule="auto"/>
+        <w:jc w:val="both"/>
+        <w:rPr>
+          <w:rFonts w:ascii="Times New Roman" w:eastAsia="Times New Roman" w:hAnsi="Times New Roman" w:cs="Times New Roman"/>
+          <w:color w:val="000000"/>
+          <w:sz w:val="28"/>
+          <w:szCs w:val="28"/>
+          <w:lang w:eastAsia="ru-RU"/>
+        </w:rPr>
+      </w:pPr>
+      <w:r>
+        <w:rPr>
+          <w:rFonts w:ascii="Times New Roman" w:eastAsia="Times New Roman" w:hAnsi="Times New Roman" w:cs="Times New Roman"/>
+          <w:color w:val="000000"/>
+          <w:sz w:val="28"/>
+          <w:szCs w:val="28"/>
+          <w:lang w:eastAsia="ru-RU"/>
+        </w:rPr>
+        <w:t>Безопасность и охранные системы: системы идентификации личности, распознавание голоса, распознавание лиц, автомобильных номеров, мониторинг информационных потоков.</w:t>
+      </w:r>
+    </w:p>
+    <w:p>
+      <w:pPr>
         <w:spacing w:after="0" w:line="360" w:lineRule="auto"/>
         <w:ind w:firstLine="567"/>
         <w:jc w:val="both"/>
         <w:rPr>
           <w:rFonts w:ascii="Times New Roman" w:eastAsia="Times New Roman" w:hAnsi="Times New Roman" w:cs="Times New Roman"/>
+          <w:sz w:val="28"/>
+          <w:szCs w:val="28"/>
+          <w:lang w:eastAsia="ru-RU"/>
+        </w:rPr>
+      </w:pPr>
+    </w:p>
+    <w:p>
+      <w:pPr>
+        <w:spacing w:after="0" w:line="360" w:lineRule="auto"/>
+        <w:ind w:firstLine="567"/>
+        <w:jc w:val="both"/>
+        <w:rPr>
+          <w:rFonts w:ascii="Times New Roman" w:eastAsia="Times New Roman" w:hAnsi="Times New Roman" w:cs="Times New Roman"/>
+          <w:color w:val="000000"/>
+          <w:sz w:val="28"/>
+          <w:szCs w:val="28"/>
+          <w:lang w:eastAsia="ru-RU"/>
+        </w:rPr>
+      </w:pPr>
+      <w:r>
+        <w:rPr>
+          <w:rFonts w:ascii="Times New Roman" w:eastAsia="Times New Roman" w:hAnsi="Times New Roman" w:cs="Times New Roman"/>
+          <w:color w:val="000000"/>
+          <w:sz w:val="28"/>
+          <w:szCs w:val="28"/>
+          <w:lang w:eastAsia="ru-RU"/>
+        </w:rPr>
+        <w:t>Однако есть у нейронных сетей и недостатки. Как следствие отсутствия формализованных алгоритмов настройки сети и ее высокой сложности, возникает необходимость в привлечении высококлассных специалистов, обладающих необходимыми знаниями. Отсутствует строгая теория по выбору архитектуры нейронной сети под специфические задачи, хотя некоторая работа в этом направлении ведется. Из обученной сети практически невозможно извлечь приобретенные знания, то есть, нейронная сеть является своего рода черным ящиком.</w:t>
+      </w:r>
+    </w:p>
+    <w:p>
+      <w:pPr>
+        <w:spacing w:after="0" w:line="360" w:lineRule="auto"/>
+        <w:ind w:firstLine="567"/>
+        <w:jc w:val="both"/>
+        <w:rPr>
+          <w:rFonts w:ascii="Times New Roman" w:eastAsia="Times New Roman" w:hAnsi="Times New Roman" w:cs="Times New Roman"/>
+          <w:sz w:val="28"/>
+          <w:szCs w:val="28"/>
+          <w:lang w:eastAsia="ru-RU"/>
+        </w:rPr>
+      </w:pPr>
+    </w:p>
+    <w:p>
+      <w:pPr>
+        <w:spacing w:after="0" w:line="360" w:lineRule="auto"/>
+        <w:ind w:firstLine="567"/>
+        <w:jc w:val="both"/>
+        <w:rPr>
+          <w:rFonts w:ascii="Times New Roman" w:eastAsia="Times New Roman" w:hAnsi="Times New Roman" w:cs="Times New Roman"/>
+          <w:color w:val="000000"/>
+          <w:sz w:val="28"/>
+          <w:szCs w:val="28"/>
+          <w:lang w:eastAsia="ru-RU"/>
+        </w:rPr>
+      </w:pPr>
+      <w:r>
+        <w:rPr>
+          <w:rFonts w:ascii="Times New Roman" w:eastAsia="Times New Roman" w:hAnsi="Times New Roman" w:cs="Times New Roman"/>
+          <w:color w:val="000000"/>
+          <w:sz w:val="28"/>
+          <w:szCs w:val="28"/>
+          <w:lang w:eastAsia="ru-RU"/>
+        </w:rPr>
+        <w:t xml:space="preserve">Для реализации </w:t>
+      </w:r>
+      <w:proofErr w:type="spellStart"/>
+      <w:r>
+        <w:rPr>
+          <w:rFonts w:ascii="Times New Roman" w:eastAsia="Times New Roman" w:hAnsi="Times New Roman" w:cs="Times New Roman"/>
+          <w:color w:val="000000"/>
+          <w:sz w:val="28"/>
+          <w:szCs w:val="28"/>
+          <w:lang w:eastAsia="ru-RU"/>
+        </w:rPr>
+        <w:t>нейросетевых</w:t>
+      </w:r>
+      <w:proofErr w:type="spellEnd"/>
+      <w:r>
+        <w:rPr>
+          <w:rFonts w:ascii="Times New Roman" w:eastAsia="Times New Roman" w:hAnsi="Times New Roman" w:cs="Times New Roman"/>
+          <w:color w:val="000000"/>
+          <w:sz w:val="28"/>
+          <w:szCs w:val="28"/>
+          <w:lang w:eastAsia="ru-RU"/>
+        </w:rPr>
+        <w:t xml:space="preserve"> алгоритмов используются различные языки программирования, в том числе и специализированные диалекты LISP. Для написания реально используемых систем часто используют</w:t>
+      </w:r>
+      <w:proofErr w:type="gramStart"/>
+      <w:r>
+        <w:rPr>
+          <w:rFonts w:ascii="Times New Roman" w:eastAsia="Times New Roman" w:hAnsi="Times New Roman" w:cs="Times New Roman"/>
+          <w:color w:val="000000"/>
+          <w:sz w:val="28"/>
+          <w:szCs w:val="28"/>
+          <w:lang w:eastAsia="ru-RU"/>
+        </w:rPr>
+        <w:t xml:space="preserve"> С</w:t>
+      </w:r>
+      <w:proofErr w:type="gramEnd"/>
+      <w:r>
+        <w:rPr>
+          <w:rFonts w:ascii="Times New Roman" w:eastAsia="Times New Roman" w:hAnsi="Times New Roman" w:cs="Times New Roman"/>
+          <w:color w:val="000000"/>
+          <w:sz w:val="28"/>
+          <w:szCs w:val="28"/>
+          <w:lang w:eastAsia="ru-RU"/>
+        </w:rPr>
+        <w:t xml:space="preserve">++ благодаря его чрезвычайно мощным возможностям параллельного </w:t>
+      </w:r>
+      <w:r>
+        <w:rPr>
+          <w:rFonts w:ascii="Times New Roman" w:eastAsia="Times New Roman" w:hAnsi="Times New Roman" w:cs="Times New Roman"/>
+          <w:color w:val="000000"/>
+          <w:sz w:val="28"/>
+          <w:szCs w:val="28"/>
+          <w:lang w:eastAsia="ru-RU"/>
+        </w:rPr>
+        <w:lastRenderedPageBreak/>
+        <w:t xml:space="preserve">программирования, в том числе и на GPU, а также высокой скорости выполнения. В то же время, для </w:t>
+      </w:r>
+      <w:proofErr w:type="spellStart"/>
+      <w:r>
+        <w:rPr>
+          <w:rFonts w:ascii="Times New Roman" w:eastAsia="Times New Roman" w:hAnsi="Times New Roman" w:cs="Times New Roman"/>
+          <w:color w:val="000000"/>
+          <w:sz w:val="28"/>
+          <w:szCs w:val="28"/>
+          <w:lang w:eastAsia="ru-RU"/>
+        </w:rPr>
+        <w:t>прототипирования</w:t>
+      </w:r>
+      <w:proofErr w:type="spellEnd"/>
+      <w:r>
+        <w:rPr>
+          <w:rFonts w:ascii="Times New Roman" w:eastAsia="Times New Roman" w:hAnsi="Times New Roman" w:cs="Times New Roman"/>
+          <w:color w:val="000000"/>
+          <w:sz w:val="28"/>
+          <w:szCs w:val="28"/>
+          <w:lang w:eastAsia="ru-RU"/>
+        </w:rPr>
+        <w:t xml:space="preserve"> приложений, связанных с машинным обучением, обычно используются более специализированные языки: </w:t>
+      </w:r>
+      <w:proofErr w:type="spellStart"/>
+      <w:r>
+        <w:rPr>
+          <w:rFonts w:ascii="Times New Roman" w:eastAsia="Times New Roman" w:hAnsi="Times New Roman" w:cs="Times New Roman"/>
+          <w:color w:val="000000"/>
+          <w:sz w:val="28"/>
+          <w:szCs w:val="28"/>
+          <w:lang w:eastAsia="ru-RU"/>
+        </w:rPr>
+        <w:t>Matlab</w:t>
+      </w:r>
+      <w:proofErr w:type="spellEnd"/>
+      <w:r>
+        <w:rPr>
+          <w:rFonts w:ascii="Times New Roman" w:eastAsia="Times New Roman" w:hAnsi="Times New Roman" w:cs="Times New Roman"/>
+          <w:color w:val="000000"/>
+          <w:sz w:val="28"/>
+          <w:szCs w:val="28"/>
+          <w:lang w:eastAsia="ru-RU"/>
+        </w:rPr>
+        <w:t xml:space="preserve">, R, </w:t>
+      </w:r>
+      <w:proofErr w:type="spellStart"/>
+      <w:r>
+        <w:rPr>
+          <w:rFonts w:ascii="Times New Roman" w:eastAsia="Times New Roman" w:hAnsi="Times New Roman" w:cs="Times New Roman"/>
+          <w:color w:val="000000"/>
+          <w:sz w:val="28"/>
+          <w:szCs w:val="28"/>
+          <w:lang w:eastAsia="ru-RU"/>
+        </w:rPr>
+        <w:t>Python</w:t>
+      </w:r>
+      <w:proofErr w:type="spellEnd"/>
+      <w:r>
+        <w:rPr>
+          <w:rFonts w:ascii="Times New Roman" w:eastAsia="Times New Roman" w:hAnsi="Times New Roman" w:cs="Times New Roman"/>
+          <w:color w:val="000000"/>
+          <w:sz w:val="28"/>
+          <w:szCs w:val="28"/>
+          <w:lang w:eastAsia="ru-RU"/>
+        </w:rPr>
+        <w:t>.</w:t>
+      </w:r>
+    </w:p>
+    <w:p>
+      <w:pPr>
+        <w:spacing w:after="0" w:line="360" w:lineRule="auto"/>
+        <w:ind w:firstLine="567"/>
+        <w:jc w:val="both"/>
+        <w:rPr>
+          <w:rFonts w:ascii="Times New Roman" w:eastAsia="Times New Roman" w:hAnsi="Times New Roman" w:cs="Times New Roman"/>
+          <w:color w:val="000000"/>
+          <w:sz w:val="28"/>
+          <w:szCs w:val="28"/>
+          <w:lang w:eastAsia="ru-RU"/>
+        </w:rPr>
+      </w:pPr>
+    </w:p>
+    <w:p>
+      <w:pPr>
+        <w:spacing w:after="0" w:line="360" w:lineRule="auto"/>
+        <w:ind w:firstLine="567"/>
+        <w:jc w:val="both"/>
+        <w:rPr>
+          <w:rFonts w:ascii="Times New Roman" w:eastAsia="Times New Roman" w:hAnsi="Times New Roman" w:cs="Times New Roman"/>
           <w:color w:val="000000"/>
           <w:sz w:val="28"/>
           <w:szCs w:val="28"/>
@@ -1248,7 +1748,6 @@
           <w:szCs w:val="28"/>
           <w:lang w:val="en-US" w:eastAsia="ru-RU"/>
         </w:rPr>
-        <w:lastRenderedPageBreak/>
         <w:t>means</w:t>
       </w:r>
       <w:r>
@@ -1592,23 +2091,37 @@
           <w:sz w:val="28"/>
           <w:szCs w:val="28"/>
         </w:rPr>
-        <w:t xml:space="preserve">. Связано это, прежде всего, с возможностью использования библиотек машинного </w:t>
-      </w:r>
-      <w:proofErr w:type="gramStart"/>
-      <w:r>
-        <w:rPr>
-          <w:sz w:val="28"/>
-          <w:szCs w:val="28"/>
-        </w:rPr>
-        <w:t>обучения</w:t>
-      </w:r>
-      <w:proofErr w:type="gramEnd"/>
-      <w:r>
-        <w:rPr>
-          <w:sz w:val="28"/>
-          <w:szCs w:val="28"/>
-        </w:rPr>
-        <w:t xml:space="preserve"> </w:t>
+        <w:t xml:space="preserve"> </w:t>
+      </w:r>
+      <w:r>
+        <w:rPr>
+          <w:sz w:val="28"/>
+          <w:szCs w:val="28"/>
+        </w:rPr>
+        <w:t>[</w:t>
+      </w:r>
+      <w:r>
+        <w:rPr>
+          <w:sz w:val="28"/>
+          <w:szCs w:val="28"/>
+        </w:rPr>
+        <w:t>3</w:t>
+      </w:r>
+      <w:bookmarkStart w:id="0" w:name="_GoBack"/>
+      <w:bookmarkEnd w:id="0"/>
+      <w:r>
+        <w:rPr>
+          <w:sz w:val="28"/>
+          <w:szCs w:val="28"/>
+        </w:rPr>
+        <w:t>]</w:t>
+      </w:r>
+      <w:r>
+        <w:rPr>
+          <w:sz w:val="28"/>
+          <w:szCs w:val="28"/>
+        </w:rPr>
+        <w:t xml:space="preserve">. Связано это, прежде всего, с возможностью использования библиотек машинного обучения </w:t>
       </w:r>
       <w:proofErr w:type="spellStart"/>
       <w:r>
@@ -1665,23 +2178,7 @@
           <w:sz w:val="28"/>
           <w:szCs w:val="28"/>
         </w:rPr>
-        <w:t xml:space="preserve"> о </w:t>
-      </w:r>
-      <w:proofErr w:type="gramStart"/>
-      <w:r>
-        <w:rPr>
-          <w:sz w:val="28"/>
-          <w:szCs w:val="28"/>
-        </w:rPr>
-        <w:t>которых</w:t>
-      </w:r>
-      <w:proofErr w:type="gramEnd"/>
-      <w:r>
-        <w:rPr>
-          <w:sz w:val="28"/>
-          <w:szCs w:val="28"/>
-        </w:rPr>
-        <w:t xml:space="preserve"> подробнее будет рассказано в постановке задачи.</w:t>
+        <w:t xml:space="preserve"> о которых подробнее будет рассказано в постановке задачи.</w:t>
       </w:r>
     </w:p>
     <w:sectPr>
@@ -1692,6 +2189,127 @@
     </w:sectPr>
   </w:body>
 </w:document>
+</file>
+
+<file path=word/numbering.xml><?xml version="1.0" encoding="utf-8"?>
+<w:numbering xmlns:wpc="http://schemas.microsoft.com/office/word/2010/wordprocessingCanvas" xmlns:mc="http://schemas.openxmlformats.org/markup-compatibility/2006" xmlns:o="urn:schemas-microsoft-com:office:office" xmlns:r="http://schemas.openxmlformats.org/officeDocument/2006/relationships" xmlns:m="http://schemas.openxmlformats.org/officeDocument/2006/math" xmlns:v="urn:schemas-microsoft-com:vml" xmlns:wp14="http://schemas.microsoft.com/office/word/2010/wordprocessingDrawing" xmlns:wp="http://schemas.openxmlformats.org/drawingml/2006/wordprocessingDrawing" xmlns:w10="urn:schemas-microsoft-com:office:word" xmlns:w="http://schemas.openxmlformats.org/wordprocessingml/2006/main" xmlns:w14="http://schemas.microsoft.com/office/word/2010/wordml" xmlns:wpg="http://schemas.microsoft.com/office/word/2010/wordprocessingGroup" xmlns:wpi="http://schemas.microsoft.com/office/word/2010/wordprocessingInk" xmlns:wne="http://schemas.microsoft.com/office/word/2006/wordml" xmlns:wps="http://schemas.microsoft.com/office/word/2010/wordprocessingShape" mc:Ignorable="w14 wp14">
+  <w:abstractNum w:abstractNumId="0">
+    <w:nsid w:val="7EE55958"/>
+    <w:multiLevelType w:val="hybridMultilevel"/>
+    <w:tmpl w:val="C06C72F8"/>
+    <w:lvl w:ilvl="0" w:tplc="04190001">
+      <w:start w:val="1"/>
+      <w:numFmt w:val="bullet"/>
+      <w:lvlText w:val=""/>
+      <w:lvlJc w:val="left"/>
+      <w:pPr>
+        <w:ind w:left="1287" w:hanging="360"/>
+      </w:pPr>
+      <w:rPr>
+        <w:rFonts w:ascii="Symbol" w:hAnsi="Symbol" w:hint="default"/>
+      </w:rPr>
+    </w:lvl>
+    <w:lvl w:ilvl="1" w:tplc="04190003" w:tentative="1">
+      <w:start w:val="1"/>
+      <w:numFmt w:val="bullet"/>
+      <w:lvlText w:val="o"/>
+      <w:lvlJc w:val="left"/>
+      <w:pPr>
+        <w:ind w:left="2007" w:hanging="360"/>
+      </w:pPr>
+      <w:rPr>
+        <w:rFonts w:ascii="Courier New" w:hAnsi="Courier New" w:cs="Courier New" w:hint="default"/>
+      </w:rPr>
+    </w:lvl>
+    <w:lvl w:ilvl="2" w:tplc="04190005" w:tentative="1">
+      <w:start w:val="1"/>
+      <w:numFmt w:val="bullet"/>
+      <w:lvlText w:val=""/>
+      <w:lvlJc w:val="left"/>
+      <w:pPr>
+        <w:ind w:left="2727" w:hanging="360"/>
+      </w:pPr>
+      <w:rPr>
+        <w:rFonts w:ascii="Wingdings" w:hAnsi="Wingdings" w:hint="default"/>
+      </w:rPr>
+    </w:lvl>
+    <w:lvl w:ilvl="3" w:tplc="04190001" w:tentative="1">
+      <w:start w:val="1"/>
+      <w:numFmt w:val="bullet"/>
+      <w:lvlText w:val=""/>
+      <w:lvlJc w:val="left"/>
+      <w:pPr>
+        <w:ind w:left="3447" w:hanging="360"/>
+      </w:pPr>
+      <w:rPr>
+        <w:rFonts w:ascii="Symbol" w:hAnsi="Symbol" w:hint="default"/>
+      </w:rPr>
+    </w:lvl>
+    <w:lvl w:ilvl="4" w:tplc="04190003" w:tentative="1">
+      <w:start w:val="1"/>
+      <w:numFmt w:val="bullet"/>
+      <w:lvlText w:val="o"/>
+      <w:lvlJc w:val="left"/>
+      <w:pPr>
+        <w:ind w:left="4167" w:hanging="360"/>
+      </w:pPr>
+      <w:rPr>
+        <w:rFonts w:ascii="Courier New" w:hAnsi="Courier New" w:cs="Courier New" w:hint="default"/>
+      </w:rPr>
+    </w:lvl>
+    <w:lvl w:ilvl="5" w:tplc="04190005" w:tentative="1">
+      <w:start w:val="1"/>
+      <w:numFmt w:val="bullet"/>
+      <w:lvlText w:val=""/>
+      <w:lvlJc w:val="left"/>
+      <w:pPr>
+        <w:ind w:left="4887" w:hanging="360"/>
+      </w:pPr>
+      <w:rPr>
+        <w:rFonts w:ascii="Wingdings" w:hAnsi="Wingdings" w:hint="default"/>
+      </w:rPr>
+    </w:lvl>
+    <w:lvl w:ilvl="6" w:tplc="04190001" w:tentative="1">
+      <w:start w:val="1"/>
+      <w:numFmt w:val="bullet"/>
+      <w:lvlText w:val=""/>
+      <w:lvlJc w:val="left"/>
+      <w:pPr>
+        <w:ind w:left="5607" w:hanging="360"/>
+      </w:pPr>
+      <w:rPr>
+        <w:rFonts w:ascii="Symbol" w:hAnsi="Symbol" w:hint="default"/>
+      </w:rPr>
+    </w:lvl>
+    <w:lvl w:ilvl="7" w:tplc="04190003" w:tentative="1">
+      <w:start w:val="1"/>
+      <w:numFmt w:val="bullet"/>
+      <w:lvlText w:val="o"/>
+      <w:lvlJc w:val="left"/>
+      <w:pPr>
+        <w:ind w:left="6327" w:hanging="360"/>
+      </w:pPr>
+      <w:rPr>
+        <w:rFonts w:ascii="Courier New" w:hAnsi="Courier New" w:cs="Courier New" w:hint="default"/>
+      </w:rPr>
+    </w:lvl>
+    <w:lvl w:ilvl="8" w:tplc="04190005" w:tentative="1">
+      <w:start w:val="1"/>
+      <w:numFmt w:val="bullet"/>
+      <w:lvlText w:val=""/>
+      <w:lvlJc w:val="left"/>
+      <w:pPr>
+        <w:ind w:left="7047" w:hanging="360"/>
+      </w:pPr>
+      <w:rPr>
+        <w:rFonts w:ascii="Wingdings" w:hAnsi="Wingdings" w:hint="default"/>
+      </w:rPr>
+    </w:lvl>
+  </w:abstractNum>
+  <w:num w:numId="1">
+    <w:abstractNumId w:val="0"/>
+  </w:num>
+</w:numbering>
 </file>
 
 <file path=word/styles.xml><?xml version="1.0" encoding="utf-8"?>
@@ -1897,6 +2515,17 @@
       <w:lang w:eastAsia="ru-RU"/>
     </w:rPr>
   </w:style>
+  <w:style w:type="paragraph" w:styleId="a4">
+    <w:name w:val="List Paragraph"/>
+    <w:basedOn w:val="a"/>
+    <w:uiPriority w:val="34"/>
+    <w:qFormat/>
+    <w:rsid w:val="008C04BE"/>
+    <w:pPr>
+      <w:ind w:left="720"/>
+      <w:contextualSpacing/>
+    </w:pPr>
+  </w:style>
 </w:styles>
 </file>
 
@@ -2102,6 +2731,17 @@
       <w:szCs w:val="24"/>
       <w:lang w:eastAsia="ru-RU"/>
     </w:rPr>
+  </w:style>
+  <w:style w:type="paragraph" w:styleId="a4">
+    <w:name w:val="List Paragraph"/>
+    <w:basedOn w:val="a"/>
+    <w:uiPriority w:val="34"/>
+    <w:qFormat/>
+    <w:rsid w:val="008C04BE"/>
+    <w:pPr>
+      <w:ind w:left="720"/>
+      <w:contextualSpacing/>
+    </w:pPr>
   </w:style>
 </w:styles>
 </file>

</xml_diff>